<commit_message>
[ADD] test case explanation Reservation problem
</commit_message>
<xml_diff>
--- a/New-year-contest/Reservation/Reservation.docx
+++ b/New-year-contest/Reservation/Reservation.docx
@@ -6,12 +6,34 @@
       <w:pPr>
         <w:jc w:val="right"/>
         <w:rPr>
+          <w:rFonts w:ascii="TH Sarabun New" w:hAnsi="TH Sarabun New" w:cs="TH Sarabun New"/>
+          <w:b/>
+          <w:bCs/>
+          <w:sz w:val="32"/>
+          <w:szCs w:val="32"/>
+        </w:rPr>
+      </w:pPr>
+      <w:r>
+        <w:rPr>
           <w:rFonts w:ascii="TH Sarabun New" w:hAnsi="TH Sarabun New" w:cs="TH Sarabun New" w:hint="cs"/>
           <w:b/>
           <w:bCs/>
           <w:sz w:val="32"/>
           <w:szCs w:val="32"/>
         </w:rPr>
+        <w:t>1 Sec, 64 MB</w:t>
+      </w:r>
+    </w:p>
+    <w:p>
+      <w:pPr>
+        <w:rPr>
+          <w:rFonts w:ascii="TH Sarabun New" w:hAnsi="TH Sarabun New" w:cs="TH Sarabun New"/>
+          <w:b/>
+          <w:bCs/>
+          <w:sz w:val="32"/>
+          <w:szCs w:val="32"/>
+          <w:cs/>
+        </w:rPr>
       </w:pPr>
       <w:r>
         <w:rPr>
@@ -20,12 +42,11 @@
           <w:bCs/>
           <w:sz w:val="32"/>
           <w:szCs w:val="32"/>
-        </w:rPr>
-        <w:t>1 Sec, 64 MB</w:t>
-      </w:r>
-    </w:p>
-    <w:p>
-      <w:pPr>
+          <w:cs/>
+        </w:rPr>
+        <w:t>จองห้องประชุม</w:t>
+      </w:r>
+      <w:r>
         <w:rPr>
           <w:rFonts w:ascii="TH Sarabun New" w:hAnsi="TH Sarabun New" w:cs="TH Sarabun New" w:hint="cs"/>
           <w:b/>
@@ -34,7 +55,8 @@
           <w:szCs w:val="32"/>
           <w:cs/>
         </w:rPr>
-      </w:pPr>
+        <w:t xml:space="preserve"> </w:t>
+      </w:r>
       <w:r>
         <w:rPr>
           <w:rFonts w:ascii="TH Sarabun New" w:hAnsi="TH Sarabun New" w:cs="TH Sarabun New" w:hint="cs"/>
@@ -42,9 +64,8 @@
           <w:bCs/>
           <w:sz w:val="32"/>
           <w:szCs w:val="32"/>
-          <w:cs/>
-        </w:rPr>
-        <w:t>จองห้องประชุม</w:t>
+        </w:rPr>
+        <w:t>(</w:t>
       </w:r>
       <w:r>
         <w:rPr>
@@ -53,9 +74,8 @@
           <w:bCs/>
           <w:sz w:val="32"/>
           <w:szCs w:val="32"/>
-          <w:cs/>
-        </w:rPr>
-        <w:t xml:space="preserve"> </w:t>
+        </w:rPr>
+        <w:t>Reservation</w:t>
       </w:r>
       <w:r>
         <w:rPr>
@@ -65,45 +85,25 @@
           <w:sz w:val="32"/>
           <w:szCs w:val="32"/>
         </w:rPr>
-        <w:t>(</w:t>
-      </w:r>
-      <w:r>
-        <w:rPr>
-          <w:rFonts w:ascii="TH Sarabun New" w:hAnsi="TH Sarabun New" w:cs="TH Sarabun New" w:hint="cs"/>
+        <w:t>)</w:t>
+      </w:r>
+    </w:p>
+    <w:p>
+      <w:pPr>
+        <w:rPr>
+          <w:rFonts w:ascii="TH Sarabun New" w:hAnsi="TH Sarabun New" w:cs="TH Sarabun New"/>
           <w:b/>
           <w:bCs/>
           <w:sz w:val="32"/>
           <w:szCs w:val="32"/>
         </w:rPr>
-        <w:t>Reservation</w:t>
-      </w:r>
-      <w:r>
-        <w:rPr>
-          <w:rFonts w:ascii="TH Sarabun New" w:hAnsi="TH Sarabun New" w:cs="TH Sarabun New" w:hint="cs"/>
-          <w:b/>
-          <w:bCs/>
-          <w:sz w:val="32"/>
-          <w:szCs w:val="32"/>
-        </w:rPr>
-        <w:t>)</w:t>
-      </w:r>
+      </w:pPr>
     </w:p>
     <w:p>
       <w:pPr>
-        <w:rPr>
-          <w:rFonts w:ascii="TH Sarabun New" w:hAnsi="TH Sarabun New" w:cs="TH Sarabun New" w:hint="cs"/>
-          <w:b/>
-          <w:bCs/>
-          <w:sz w:val="32"/>
-          <w:szCs w:val="32"/>
-        </w:rPr>
-      </w:pPr>
-    </w:p>
-    <w:p>
-      <w:pPr>
         <w:jc w:val="thaiDistribute"/>
         <w:rPr>
-          <w:rFonts w:ascii="TH Sarabun New" w:eastAsiaTheme="minorEastAsia" w:hAnsi="TH Sarabun New" w:cs="TH Sarabun New" w:hint="cs"/>
+          <w:rFonts w:ascii="TH Sarabun New" w:eastAsiaTheme="minorEastAsia" w:hAnsi="TH Sarabun New" w:cs="TH Sarabun New"/>
           <w:sz w:val="32"/>
           <w:szCs w:val="32"/>
         </w:rPr>
@@ -498,7 +498,7 @@
       <w:pPr>
         <w:jc w:val="thaiDistribute"/>
         <w:rPr>
-          <w:rFonts w:ascii="TH Sarabun New" w:eastAsiaTheme="minorEastAsia" w:hAnsi="TH Sarabun New" w:cs="TH Sarabun New" w:hint="cs"/>
+          <w:rFonts w:ascii="TH Sarabun New" w:eastAsiaTheme="minorEastAsia" w:hAnsi="TH Sarabun New" w:cs="TH Sarabun New"/>
           <w:sz w:val="32"/>
           <w:szCs w:val="32"/>
         </w:rPr>
@@ -513,7 +513,7 @@
         </w:numPr>
         <w:jc w:val="thaiDistribute"/>
         <w:rPr>
-          <w:rFonts w:ascii="TH Sarabun New" w:eastAsiaTheme="minorEastAsia" w:hAnsi="TH Sarabun New" w:cs="TH Sarabun New" w:hint="cs"/>
+          <w:rFonts w:ascii="TH Sarabun New" w:eastAsiaTheme="minorEastAsia" w:hAnsi="TH Sarabun New" w:cs="TH Sarabun New"/>
           <w:sz w:val="32"/>
           <w:szCs w:val="32"/>
         </w:rPr>
@@ -572,7 +572,7 @@
         </w:numPr>
         <w:jc w:val="thaiDistribute"/>
         <w:rPr>
-          <w:rFonts w:ascii="TH Sarabun New" w:eastAsiaTheme="minorEastAsia" w:hAnsi="TH Sarabun New" w:cs="TH Sarabun New" w:hint="cs"/>
+          <w:rFonts w:ascii="TH Sarabun New" w:eastAsiaTheme="minorEastAsia" w:hAnsi="TH Sarabun New" w:cs="TH Sarabun New"/>
           <w:sz w:val="32"/>
           <w:szCs w:val="32"/>
         </w:rPr>
@@ -672,7 +672,7 @@
         </w:numPr>
         <w:jc w:val="thaiDistribute"/>
         <w:rPr>
-          <w:rFonts w:ascii="TH Sarabun New" w:eastAsiaTheme="minorEastAsia" w:hAnsi="TH Sarabun New" w:cs="TH Sarabun New" w:hint="cs"/>
+          <w:rFonts w:ascii="TH Sarabun New" w:eastAsiaTheme="minorEastAsia" w:hAnsi="TH Sarabun New" w:cs="TH Sarabun New"/>
           <w:sz w:val="32"/>
           <w:szCs w:val="32"/>
         </w:rPr>
@@ -864,7 +864,7 @@
         </w:numPr>
         <w:jc w:val="thaiDistribute"/>
         <w:rPr>
-          <w:rFonts w:ascii="TH Sarabun New" w:eastAsiaTheme="minorEastAsia" w:hAnsi="TH Sarabun New" w:cs="TH Sarabun New" w:hint="cs"/>
+          <w:rFonts w:ascii="TH Sarabun New" w:eastAsiaTheme="minorEastAsia" w:hAnsi="TH Sarabun New" w:cs="TH Sarabun New"/>
           <w:sz w:val="32"/>
           <w:szCs w:val="32"/>
         </w:rPr>
@@ -951,7 +951,7 @@
         </w:numPr>
         <w:jc w:val="thaiDistribute"/>
         <w:rPr>
-          <w:rFonts w:ascii="TH Sarabun New" w:eastAsiaTheme="minorEastAsia" w:hAnsi="TH Sarabun New" w:cs="TH Sarabun New" w:hint="cs"/>
+          <w:rFonts w:ascii="TH Sarabun New" w:eastAsiaTheme="minorEastAsia" w:hAnsi="TH Sarabun New" w:cs="TH Sarabun New"/>
           <w:sz w:val="32"/>
           <w:szCs w:val="32"/>
         </w:rPr>
@@ -1006,7 +1006,7 @@
       <w:pPr>
         <w:jc w:val="thaiDistribute"/>
         <w:rPr>
-          <w:rFonts w:ascii="TH Sarabun New" w:eastAsiaTheme="minorEastAsia" w:hAnsi="TH Sarabun New" w:cs="TH Sarabun New" w:hint="cs"/>
+          <w:rFonts w:ascii="TH Sarabun New" w:eastAsiaTheme="minorEastAsia" w:hAnsi="TH Sarabun New" w:cs="TH Sarabun New"/>
           <w:sz w:val="32"/>
           <w:szCs w:val="32"/>
         </w:rPr>
@@ -1017,7 +1017,7 @@
         <w:ind w:firstLine="360"/>
         <w:jc w:val="thaiDistribute"/>
         <w:rPr>
-          <w:rFonts w:ascii="TH Sarabun New" w:eastAsiaTheme="minorEastAsia" w:hAnsi="TH Sarabun New" w:cs="TH Sarabun New" w:hint="cs"/>
+          <w:rFonts w:ascii="TH Sarabun New" w:eastAsiaTheme="minorEastAsia" w:hAnsi="TH Sarabun New" w:cs="TH Sarabun New"/>
           <w:sz w:val="32"/>
           <w:szCs w:val="32"/>
           <w:cs/>
@@ -1045,7 +1045,7 @@
     <w:p>
       <w:pPr>
         <w:rPr>
-          <w:rFonts w:ascii="TH Sarabun New" w:eastAsiaTheme="minorEastAsia" w:hAnsi="TH Sarabun New" w:cs="TH Sarabun New" w:hint="cs"/>
+          <w:rFonts w:ascii="TH Sarabun New" w:eastAsiaTheme="minorEastAsia" w:hAnsi="TH Sarabun New" w:cs="TH Sarabun New"/>
           <w:sz w:val="32"/>
           <w:szCs w:val="32"/>
         </w:rPr>
@@ -1130,7 +1130,7 @@
     <w:p>
       <w:pPr>
         <w:rPr>
-          <w:rFonts w:ascii="TH Sarabun New" w:eastAsiaTheme="minorEastAsia" w:hAnsi="TH Sarabun New" w:cs="TH Sarabun New" w:hint="cs"/>
+          <w:rFonts w:ascii="TH Sarabun New" w:eastAsiaTheme="minorEastAsia" w:hAnsi="TH Sarabun New" w:cs="TH Sarabun New"/>
           <w:b/>
           <w:bCs/>
           <w:sz w:val="32"/>
@@ -1153,7 +1153,7 @@
     <w:p>
       <w:pPr>
         <w:rPr>
-          <w:rFonts w:ascii="TH Sarabun New" w:hAnsi="TH Sarabun New" w:cs="TH Sarabun New" w:hint="cs"/>
+          <w:rFonts w:ascii="TH Sarabun New" w:hAnsi="TH Sarabun New" w:cs="TH Sarabun New"/>
           <w:sz w:val="32"/>
           <w:szCs w:val="32"/>
         </w:rPr>
@@ -1223,7 +1223,7 @@
           <w:p>
             <w:pPr>
               <w:rPr>
-                <w:rFonts w:ascii="TH Sarabun New" w:eastAsiaTheme="minorEastAsia" w:hAnsi="TH Sarabun New" w:cs="TH Sarabun New" w:hint="cs"/>
+                <w:rFonts w:ascii="TH Sarabun New" w:eastAsiaTheme="minorEastAsia" w:hAnsi="TH Sarabun New" w:cs="TH Sarabun New"/>
                 <w:sz w:val="32"/>
                 <w:szCs w:val="32"/>
               </w:rPr>
@@ -1254,7 +1254,7 @@
           <w:p>
             <w:pPr>
               <w:rPr>
-                <w:rFonts w:ascii="TH Sarabun New" w:hAnsi="TH Sarabun New" w:cs="TH Sarabun New" w:hint="cs"/>
+                <w:rFonts w:ascii="TH Sarabun New" w:hAnsi="TH Sarabun New" w:cs="TH Sarabun New"/>
                 <w:i/>
                 <w:iCs/>
                 <w:szCs w:val="24"/>
@@ -1342,6 +1342,13 @@
             </w:r>
             <m:oMath>
               <m:r>
+                <w:rPr>
+                  <w:rFonts w:ascii="Cambria Math" w:hAnsi="Cambria Math" w:cs="TH Sarabun New"/>
+                  <w:szCs w:val="24"/>
+                </w:rPr>
+                <m:t>1</m:t>
+              </m:r>
+              <m:r>
                 <m:rPr>
                   <m:sty m:val="p"/>
                 </m:rPr>
@@ -1349,7 +1356,17 @@
                   <w:rFonts w:ascii="Cambria Math" w:hAnsi="Cambria Math" w:cs="TH Sarabun New" w:hint="cs"/>
                   <w:szCs w:val="24"/>
                 </w:rPr>
-                <m:t>3≤N,q≤100,000</m:t>
+                <m:t>≤N,q≤1</m:t>
+              </m:r>
+              <m:r>
+                <m:rPr>
+                  <m:sty m:val="p"/>
+                </m:rPr>
+                <w:rPr>
+                  <w:rFonts w:ascii="Cambria Math" w:hAnsi="Cambria Math" w:cs="TH Sarabun New"/>
+                  <w:szCs w:val="24"/>
+                </w:rPr>
+                <m:t>,000</m:t>
               </m:r>
             </m:oMath>
           </w:p>
@@ -1363,7 +1380,7 @@
           <w:p>
             <w:pPr>
               <w:rPr>
-                <w:rFonts w:ascii="TH Sarabun New" w:eastAsiaTheme="minorEastAsia" w:hAnsi="TH Sarabun New" w:cs="TH Sarabun New" w:hint="cs"/>
+                <w:rFonts w:ascii="TH Sarabun New" w:eastAsiaTheme="minorEastAsia" w:hAnsi="TH Sarabun New" w:cs="TH Sarabun New"/>
                 <w:sz w:val="32"/>
                 <w:szCs w:val="32"/>
               </w:rPr>
@@ -1394,7 +1411,7 @@
           <w:p>
             <w:pPr>
               <w:rPr>
-                <w:rFonts w:ascii="TH Sarabun New" w:eastAsiaTheme="minorEastAsia" w:hAnsi="TH Sarabun New" w:cs="TH Sarabun New" w:hint="cs"/>
+                <w:rFonts w:ascii="TH Sarabun New" w:eastAsiaTheme="minorEastAsia" w:hAnsi="TH Sarabun New" w:cs="TH Sarabun New"/>
                 <w:i/>
                 <w:sz w:val="32"/>
                 <w:szCs w:val="32"/>
@@ -1620,7 +1637,7 @@
           <w:p>
             <w:pPr>
               <w:rPr>
-                <w:rFonts w:ascii="TH Sarabun New" w:eastAsiaTheme="minorEastAsia" w:hAnsi="TH Sarabun New" w:cs="TH Sarabun New" w:hint="cs"/>
+                <w:rFonts w:ascii="TH Sarabun New" w:eastAsiaTheme="minorEastAsia" w:hAnsi="TH Sarabun New" w:cs="TH Sarabun New"/>
                 <w:sz w:val="32"/>
                 <w:szCs w:val="32"/>
               </w:rPr>
@@ -1697,7 +1714,7 @@
           <w:p>
             <w:pPr>
               <w:rPr>
-                <w:rFonts w:ascii="TH Sarabun New" w:hAnsi="TH Sarabun New" w:cs="TH Sarabun New" w:hint="cs"/>
+                <w:rFonts w:ascii="TH Sarabun New" w:hAnsi="TH Sarabun New" w:cs="TH Sarabun New"/>
                 <w:sz w:val="32"/>
                 <w:szCs w:val="32"/>
               </w:rPr>
@@ -1749,7 +1766,7 @@
           <w:p>
             <w:pPr>
               <w:rPr>
-                <w:rFonts w:ascii="TH Sarabun New" w:hAnsi="TH Sarabun New" w:cs="TH Sarabun New" w:hint="cs"/>
+                <w:rFonts w:ascii="TH Sarabun New" w:hAnsi="TH Sarabun New" w:cs="TH Sarabun New"/>
                 <w:i/>
                 <w:sz w:val="32"/>
                 <w:szCs w:val="32"/>
@@ -1954,7 +1971,7 @@
     <w:p>
       <w:pPr>
         <w:rPr>
-          <w:rFonts w:ascii="TH Sarabun New" w:eastAsiaTheme="minorEastAsia" w:hAnsi="TH Sarabun New" w:cs="TH Sarabun New" w:hint="cs"/>
+          <w:rFonts w:ascii="TH Sarabun New" w:eastAsiaTheme="minorEastAsia" w:hAnsi="TH Sarabun New" w:cs="TH Sarabun New"/>
           <w:b/>
           <w:bCs/>
           <w:sz w:val="32"/>
@@ -1965,7 +1982,7 @@
     <w:p>
       <w:pPr>
         <w:rPr>
-          <w:rFonts w:ascii="TH Sarabun New" w:eastAsiaTheme="minorEastAsia" w:hAnsi="TH Sarabun New" w:cs="TH Sarabun New" w:hint="cs"/>
+          <w:rFonts w:ascii="TH Sarabun New" w:eastAsiaTheme="minorEastAsia" w:hAnsi="TH Sarabun New" w:cs="TH Sarabun New"/>
           <w:b/>
           <w:bCs/>
           <w:sz w:val="32"/>
@@ -1987,7 +2004,7 @@
     <w:p>
       <w:pPr>
         <w:rPr>
-          <w:rFonts w:ascii="TH Sarabun New" w:eastAsiaTheme="minorEastAsia" w:hAnsi="TH Sarabun New" w:cs="TH Sarabun New" w:hint="cs"/>
+          <w:rFonts w:ascii="TH Sarabun New" w:eastAsiaTheme="minorEastAsia" w:hAnsi="TH Sarabun New" w:cs="TH Sarabun New"/>
           <w:sz w:val="32"/>
           <w:szCs w:val="32"/>
         </w:rPr>
@@ -2067,7 +2084,7 @@
           <w:p>
             <w:pPr>
               <w:rPr>
-                <w:rFonts w:ascii="TH Sarabun New" w:eastAsiaTheme="minorEastAsia" w:hAnsi="TH Sarabun New" w:cs="TH Sarabun New" w:hint="cs"/>
+                <w:rFonts w:ascii="TH Sarabun New" w:eastAsiaTheme="minorEastAsia" w:hAnsi="TH Sarabun New" w:cs="TH Sarabun New"/>
                 <w:sz w:val="32"/>
                 <w:szCs w:val="32"/>
               </w:rPr>
@@ -2128,7 +2145,7 @@
             <w:pPr>
               <w:jc w:val="thaiDistribute"/>
               <w:rPr>
-                <w:rFonts w:ascii="TH Sarabun New" w:eastAsiaTheme="minorEastAsia" w:hAnsi="TH Sarabun New" w:cs="TH Sarabun New" w:hint="cs"/>
+                <w:rFonts w:ascii="TH Sarabun New" w:eastAsiaTheme="minorEastAsia" w:hAnsi="TH Sarabun New" w:cs="TH Sarabun New"/>
                 <w:sz w:val="32"/>
                 <w:szCs w:val="32"/>
               </w:rPr>
@@ -2167,7 +2184,7 @@
       <w:pPr>
         <w:jc w:val="thaiDistribute"/>
         <w:rPr>
-          <w:rFonts w:ascii="TH Sarabun New" w:eastAsiaTheme="minorEastAsia" w:hAnsi="TH Sarabun New" w:cs="TH Sarabun New" w:hint="cs"/>
+          <w:rFonts w:ascii="TH Sarabun New" w:eastAsiaTheme="minorEastAsia" w:hAnsi="TH Sarabun New" w:cs="TH Sarabun New"/>
           <w:sz w:val="32"/>
           <w:szCs w:val="32"/>
           <w:cs/>
@@ -2178,7 +2195,7 @@
       <w:pPr>
         <w:jc w:val="thaiDistribute"/>
         <w:rPr>
-          <w:rFonts w:ascii="TH Sarabun New" w:eastAsiaTheme="minorEastAsia" w:hAnsi="TH Sarabun New" w:cs="TH Sarabun New" w:hint="cs"/>
+          <w:rFonts w:ascii="TH Sarabun New" w:eastAsiaTheme="minorEastAsia" w:hAnsi="TH Sarabun New" w:cs="TH Sarabun New"/>
           <w:b/>
           <w:bCs/>
           <w:sz w:val="32"/>
@@ -2212,12 +2229,13 @@
         <w:tc>
           <w:tcPr>
             <w:tcW w:w="4675" w:type="dxa"/>
+            <w:shd w:val="clear" w:color="auto" w:fill="F2F2F2" w:themeFill="background1" w:themeFillShade="F2"/>
           </w:tcPr>
           <w:p>
             <w:pPr>
               <w:jc w:val="thaiDistribute"/>
               <w:rPr>
-                <w:rFonts w:ascii="TH Sarabun New" w:eastAsiaTheme="minorEastAsia" w:hAnsi="TH Sarabun New" w:cs="TH Sarabun New" w:hint="cs"/>
+                <w:rFonts w:ascii="TH Sarabun New" w:eastAsiaTheme="minorEastAsia" w:hAnsi="TH Sarabun New" w:cs="TH Sarabun New"/>
                 <w:sz w:val="32"/>
                 <w:szCs w:val="32"/>
                 <w:cs/>
@@ -2237,12 +2255,13 @@
         <w:tc>
           <w:tcPr>
             <w:tcW w:w="4675" w:type="dxa"/>
+            <w:shd w:val="clear" w:color="auto" w:fill="F2F2F2" w:themeFill="background1" w:themeFillShade="F2"/>
           </w:tcPr>
           <w:p>
             <w:pPr>
               <w:jc w:val="thaiDistribute"/>
               <w:rPr>
-                <w:rFonts w:ascii="TH Sarabun New" w:eastAsiaTheme="minorEastAsia" w:hAnsi="TH Sarabun New" w:cs="TH Sarabun New" w:hint="cs"/>
+                <w:rFonts w:ascii="TH Sarabun New" w:eastAsiaTheme="minorEastAsia" w:hAnsi="TH Sarabun New" w:cs="TH Sarabun New"/>
                 <w:sz w:val="32"/>
                 <w:szCs w:val="32"/>
               </w:rPr>
@@ -2268,7 +2287,7 @@
             <w:pPr>
               <w:jc w:val="thaiDistribute"/>
               <w:rPr>
-                <w:rFonts w:ascii="TH Sarabun New" w:eastAsiaTheme="minorEastAsia" w:hAnsi="TH Sarabun New" w:cs="TH Sarabun New" w:hint="cs"/>
+                <w:rFonts w:ascii="TH Sarabun New" w:eastAsiaTheme="minorEastAsia" w:hAnsi="TH Sarabun New" w:cs="TH Sarabun New"/>
                 <w:sz w:val="32"/>
                 <w:szCs w:val="32"/>
               </w:rPr>
@@ -2310,7 +2329,7 @@
             <w:pPr>
               <w:jc w:val="thaiDistribute"/>
               <w:rPr>
-                <w:rFonts w:ascii="TH Sarabun New" w:eastAsiaTheme="minorEastAsia" w:hAnsi="TH Sarabun New" w:cs="TH Sarabun New" w:hint="cs"/>
+                <w:rFonts w:ascii="TH Sarabun New" w:eastAsiaTheme="minorEastAsia" w:hAnsi="TH Sarabun New" w:cs="TH Sarabun New"/>
                 <w:sz w:val="32"/>
                 <w:szCs w:val="32"/>
               </w:rPr>
@@ -2361,85 +2380,129 @@
                 <w:sz w:val="32"/>
                 <w:szCs w:val="32"/>
               </w:rPr>
-              <w:t xml:space="preserve"> 20 </w:t>
+              <w:t xml:space="preserve"> 20 2</w:t>
+            </w:r>
+            <w:r>
+              <w:rPr>
+                <w:rFonts w:ascii="TH Sarabun New" w:eastAsiaTheme="minorEastAsia" w:hAnsi="TH Sarabun New" w:cs="TH Sarabun New"/>
+                <w:sz w:val="32"/>
+                <w:szCs w:val="32"/>
+              </w:rPr>
+              <w:t>3</w:t>
+            </w:r>
+            <w:r>
+              <w:rPr>
+                <w:rFonts w:ascii="TH Sarabun New" w:eastAsiaTheme="minorEastAsia" w:hAnsi="TH Sarabun New" w:cs="TH Sarabun New"/>
+                <w:sz w:val="32"/>
+                <w:szCs w:val="32"/>
+              </w:rPr>
+              <w:t xml:space="preserve"> 33</w:t>
+            </w:r>
+          </w:p>
+          <w:p>
+            <w:pPr>
+              <w:jc w:val="thaiDistribute"/>
+              <w:rPr>
+                <w:rFonts w:ascii="TH Sarabun New" w:eastAsiaTheme="minorEastAsia" w:hAnsi="TH Sarabun New" w:cs="TH Sarabun New"/>
+                <w:sz w:val="32"/>
+                <w:szCs w:val="32"/>
+              </w:rPr>
+            </w:pPr>
+            <w:r>
+              <w:rPr>
+                <w:rFonts w:ascii="TH Sarabun New" w:eastAsiaTheme="minorEastAsia" w:hAnsi="TH Sarabun New" w:cs="TH Sarabun New" w:hint="cs"/>
+                <w:sz w:val="32"/>
+                <w:szCs w:val="32"/>
+              </w:rPr>
+              <w:t>19 5</w:t>
+            </w:r>
+          </w:p>
+          <w:p>
+            <w:pPr>
+              <w:jc w:val="thaiDistribute"/>
+              <w:rPr>
+                <w:rFonts w:ascii="TH Sarabun New" w:eastAsiaTheme="minorEastAsia" w:hAnsi="TH Sarabun New" w:cs="TH Sarabun New"/>
+                <w:sz w:val="32"/>
+                <w:szCs w:val="32"/>
+              </w:rPr>
+            </w:pPr>
+            <w:r>
+              <w:rPr>
+                <w:rFonts w:ascii="TH Sarabun New" w:eastAsiaTheme="minorEastAsia" w:hAnsi="TH Sarabun New" w:cs="TH Sarabun New" w:hint="cs"/>
+                <w:sz w:val="32"/>
+                <w:szCs w:val="32"/>
+              </w:rPr>
+              <w:t>1</w:t>
+            </w:r>
+            <w:r>
+              <w:rPr>
+                <w:rFonts w:ascii="TH Sarabun New" w:eastAsiaTheme="minorEastAsia" w:hAnsi="TH Sarabun New" w:cs="TH Sarabun New"/>
+                <w:sz w:val="32"/>
+                <w:szCs w:val="32"/>
+              </w:rPr>
+              <w:t>6</w:t>
+            </w:r>
+            <w:r>
+              <w:rPr>
+                <w:rFonts w:ascii="TH Sarabun New" w:eastAsiaTheme="minorEastAsia" w:hAnsi="TH Sarabun New" w:cs="TH Sarabun New" w:hint="cs"/>
+                <w:sz w:val="32"/>
+                <w:szCs w:val="32"/>
+              </w:rPr>
+              <w:t xml:space="preserve"> 6</w:t>
             </w:r>
             <w:bookmarkStart w:id="0" w:name="_GoBack"/>
             <w:bookmarkEnd w:id="0"/>
-            <w:r>
-              <w:rPr>
-                <w:rFonts w:ascii="TH Sarabun New" w:eastAsiaTheme="minorEastAsia" w:hAnsi="TH Sarabun New" w:cs="TH Sarabun New" w:hint="cs"/>
-                <w:sz w:val="32"/>
-                <w:szCs w:val="32"/>
-              </w:rPr>
-              <w:t>2</w:t>
-            </w:r>
-            <w:r>
-              <w:rPr>
-                <w:rFonts w:ascii="TH Sarabun New" w:eastAsiaTheme="minorEastAsia" w:hAnsi="TH Sarabun New" w:cs="TH Sarabun New"/>
-                <w:sz w:val="32"/>
-                <w:szCs w:val="32"/>
-              </w:rPr>
-              <w:t>3</w:t>
-            </w:r>
-            <w:r>
-              <w:rPr>
-                <w:rFonts w:ascii="TH Sarabun New" w:eastAsiaTheme="minorEastAsia" w:hAnsi="TH Sarabun New" w:cs="TH Sarabun New"/>
-                <w:sz w:val="32"/>
-                <w:szCs w:val="32"/>
-              </w:rPr>
-              <w:t xml:space="preserve"> 33</w:t>
-            </w:r>
           </w:p>
           <w:p>
             <w:pPr>
               <w:jc w:val="thaiDistribute"/>
               <w:rPr>
-                <w:rFonts w:ascii="TH Sarabun New" w:eastAsiaTheme="minorEastAsia" w:hAnsi="TH Sarabun New" w:cs="TH Sarabun New" w:hint="cs"/>
-                <w:sz w:val="32"/>
-                <w:szCs w:val="32"/>
-              </w:rPr>
-            </w:pPr>
-            <w:r>
-              <w:rPr>
-                <w:rFonts w:ascii="TH Sarabun New" w:eastAsiaTheme="minorEastAsia" w:hAnsi="TH Sarabun New" w:cs="TH Sarabun New" w:hint="cs"/>
-                <w:sz w:val="32"/>
-                <w:szCs w:val="32"/>
-              </w:rPr>
-              <w:t>19 5</w:t>
+                <w:rFonts w:ascii="TH Sarabun New" w:eastAsiaTheme="minorEastAsia" w:hAnsi="TH Sarabun New" w:cs="TH Sarabun New"/>
+                <w:sz w:val="32"/>
+                <w:szCs w:val="32"/>
+              </w:rPr>
+            </w:pPr>
+            <w:r>
+              <w:rPr>
+                <w:rFonts w:ascii="TH Sarabun New" w:eastAsiaTheme="minorEastAsia" w:hAnsi="TH Sarabun New" w:cs="TH Sarabun New" w:hint="cs"/>
+                <w:sz w:val="32"/>
+                <w:szCs w:val="32"/>
+              </w:rPr>
+              <w:t xml:space="preserve">20 </w:t>
+            </w:r>
+            <w:r>
+              <w:rPr>
+                <w:rFonts w:ascii="TH Sarabun New" w:eastAsiaTheme="minorEastAsia" w:hAnsi="TH Sarabun New" w:cs="TH Sarabun New"/>
+                <w:sz w:val="32"/>
+                <w:szCs w:val="32"/>
+              </w:rPr>
+              <w:t>12</w:t>
             </w:r>
           </w:p>
           <w:p>
             <w:pPr>
               <w:jc w:val="thaiDistribute"/>
               <w:rPr>
-                <w:rFonts w:ascii="TH Sarabun New" w:eastAsiaTheme="minorEastAsia" w:hAnsi="TH Sarabun New" w:cs="TH Sarabun New" w:hint="cs"/>
-                <w:sz w:val="32"/>
-                <w:szCs w:val="32"/>
-              </w:rPr>
-            </w:pPr>
-            <w:r>
-              <w:rPr>
-                <w:rFonts w:ascii="TH Sarabun New" w:eastAsiaTheme="minorEastAsia" w:hAnsi="TH Sarabun New" w:cs="TH Sarabun New" w:hint="cs"/>
-                <w:sz w:val="32"/>
-                <w:szCs w:val="32"/>
-              </w:rPr>
-              <w:t>1</w:t>
-            </w:r>
-            <w:r>
-              <w:rPr>
-                <w:rFonts w:ascii="TH Sarabun New" w:eastAsiaTheme="minorEastAsia" w:hAnsi="TH Sarabun New" w:cs="TH Sarabun New"/>
-                <w:sz w:val="32"/>
-                <w:szCs w:val="32"/>
-              </w:rPr>
-              <w:t>6</w:t>
-            </w:r>
-            <w:r>
-              <w:rPr>
-                <w:rFonts w:ascii="TH Sarabun New" w:eastAsiaTheme="minorEastAsia" w:hAnsi="TH Sarabun New" w:cs="TH Sarabun New" w:hint="cs"/>
-                <w:sz w:val="32"/>
-                <w:szCs w:val="32"/>
-              </w:rPr>
-              <w:t xml:space="preserve"> 6</w:t>
+                <w:rFonts w:ascii="TH Sarabun New" w:eastAsiaTheme="minorEastAsia" w:hAnsi="TH Sarabun New" w:cs="TH Sarabun New"/>
+                <w:sz w:val="32"/>
+                <w:szCs w:val="32"/>
+              </w:rPr>
+            </w:pPr>
+            <w:r>
+              <w:rPr>
+                <w:rFonts w:ascii="TH Sarabun New" w:eastAsiaTheme="minorEastAsia" w:hAnsi="TH Sarabun New" w:cs="TH Sarabun New"/>
+                <w:sz w:val="32"/>
+                <w:szCs w:val="32"/>
+              </w:rPr>
+              <w:t xml:space="preserve">19 </w:t>
+            </w:r>
+            <w:r>
+              <w:rPr>
+                <w:rFonts w:ascii="TH Sarabun New" w:eastAsiaTheme="minorEastAsia" w:hAnsi="TH Sarabun New" w:cs="TH Sarabun New"/>
+                <w:sz w:val="32"/>
+                <w:szCs w:val="32"/>
+              </w:rPr>
+              <w:t>7</w:t>
             </w:r>
           </w:p>
           <w:p>
@@ -2453,19 +2516,11 @@
             </w:pPr>
             <w:r>
               <w:rPr>
-                <w:rFonts w:ascii="TH Sarabun New" w:eastAsiaTheme="minorEastAsia" w:hAnsi="TH Sarabun New" w:cs="TH Sarabun New" w:hint="cs"/>
-                <w:sz w:val="32"/>
-                <w:szCs w:val="32"/>
-              </w:rPr>
-              <w:t xml:space="preserve">20 </w:t>
-            </w:r>
-            <w:r>
-              <w:rPr>
-                <w:rFonts w:ascii="TH Sarabun New" w:eastAsiaTheme="minorEastAsia" w:hAnsi="TH Sarabun New" w:cs="TH Sarabun New"/>
-                <w:sz w:val="32"/>
-                <w:szCs w:val="32"/>
-              </w:rPr>
-              <w:t>12</w:t>
+                <w:rFonts w:ascii="TH Sarabun New" w:eastAsiaTheme="minorEastAsia" w:hAnsi="TH Sarabun New" w:cs="TH Sarabun New"/>
+                <w:sz w:val="32"/>
+                <w:szCs w:val="32"/>
+              </w:rPr>
+              <w:t>18 6</w:t>
             </w:r>
           </w:p>
           <w:p>
@@ -2483,15 +2538,7 @@
                 <w:sz w:val="32"/>
                 <w:szCs w:val="32"/>
               </w:rPr>
-              <w:t xml:space="preserve">19 </w:t>
-            </w:r>
-            <w:r>
-              <w:rPr>
-                <w:rFonts w:ascii="TH Sarabun New" w:eastAsiaTheme="minorEastAsia" w:hAnsi="TH Sarabun New" w:cs="TH Sarabun New"/>
-                <w:sz w:val="32"/>
-                <w:szCs w:val="32"/>
-              </w:rPr>
-              <w:t>7</w:t>
+              <w:t>28 3</w:t>
             </w:r>
           </w:p>
           <w:p>
@@ -2509,7 +2556,7 @@
                 <w:sz w:val="32"/>
                 <w:szCs w:val="32"/>
               </w:rPr>
-              <w:t>18 6</w:t>
+              <w:t>23 7</w:t>
             </w:r>
           </w:p>
           <w:p>
@@ -2527,7 +2574,15 @@
                 <w:sz w:val="32"/>
                 <w:szCs w:val="32"/>
               </w:rPr>
-              <w:t>28 3</w:t>
+              <w:t>40</w:t>
+            </w:r>
+            <w:r>
+              <w:rPr>
+                <w:rFonts w:ascii="TH Sarabun New" w:eastAsiaTheme="minorEastAsia" w:hAnsi="TH Sarabun New" w:cs="TH Sarabun New"/>
+                <w:sz w:val="32"/>
+                <w:szCs w:val="32"/>
+              </w:rPr>
+              <w:t xml:space="preserve"> 3</w:t>
             </w:r>
           </w:p>
           <w:p>
@@ -2545,7 +2600,7 @@
                 <w:sz w:val="32"/>
                 <w:szCs w:val="32"/>
               </w:rPr>
-              <w:t>23 7</w:t>
+              <w:t>15 5</w:t>
             </w:r>
           </w:p>
           <w:p>
@@ -2563,17 +2618,14 @@
                 <w:sz w:val="32"/>
                 <w:szCs w:val="32"/>
               </w:rPr>
-              <w:t>40</w:t>
-            </w:r>
-            <w:r>
-              <w:rPr>
-                <w:rFonts w:ascii="TH Sarabun New" w:eastAsiaTheme="minorEastAsia" w:hAnsi="TH Sarabun New" w:cs="TH Sarabun New"/>
-                <w:sz w:val="32"/>
-                <w:szCs w:val="32"/>
-              </w:rPr>
-              <w:t xml:space="preserve"> 3</w:t>
-            </w:r>
-          </w:p>
+              <w:t>18 4</w:t>
+            </w:r>
+          </w:p>
+        </w:tc>
+        <w:tc>
+          <w:tcPr>
+            <w:tcW w:w="4675" w:type="dxa"/>
+          </w:tcPr>
           <w:p>
             <w:pPr>
               <w:jc w:val="thaiDistribute"/>
@@ -2589,32 +2641,27 @@
                 <w:sz w:val="32"/>
                 <w:szCs w:val="32"/>
               </w:rPr>
-              <w:t>15 5</w:t>
+              <w:t>2 0</w:t>
             </w:r>
           </w:p>
           <w:p>
             <w:pPr>
               <w:jc w:val="thaiDistribute"/>
               <w:rPr>
-                <w:rFonts w:ascii="TH Sarabun New" w:eastAsiaTheme="minorEastAsia" w:hAnsi="TH Sarabun New" w:cs="TH Sarabun New" w:hint="cs"/>
-                <w:sz w:val="32"/>
-                <w:szCs w:val="32"/>
-              </w:rPr>
-            </w:pPr>
-            <w:r>
-              <w:rPr>
-                <w:rFonts w:ascii="TH Sarabun New" w:eastAsiaTheme="minorEastAsia" w:hAnsi="TH Sarabun New" w:cs="TH Sarabun New"/>
-                <w:sz w:val="32"/>
-                <w:szCs w:val="32"/>
-              </w:rPr>
-              <w:t>18 4</w:t>
-            </w:r>
-          </w:p>
-        </w:tc>
-        <w:tc>
-          <w:tcPr>
-            <w:tcW w:w="4675" w:type="dxa"/>
-          </w:tcPr>
+                <w:rFonts w:ascii="TH Sarabun New" w:eastAsiaTheme="minorEastAsia" w:hAnsi="TH Sarabun New" w:cs="TH Sarabun New"/>
+                <w:sz w:val="32"/>
+                <w:szCs w:val="32"/>
+              </w:rPr>
+            </w:pPr>
+            <w:r>
+              <w:rPr>
+                <w:rFonts w:ascii="TH Sarabun New" w:eastAsiaTheme="minorEastAsia" w:hAnsi="TH Sarabun New" w:cs="TH Sarabun New"/>
+                <w:sz w:val="32"/>
+                <w:szCs w:val="32"/>
+              </w:rPr>
+              <w:t>1 0</w:t>
+            </w:r>
+          </w:p>
           <w:p>
             <w:pPr>
               <w:jc w:val="thaiDistribute"/>
@@ -2630,7 +2677,7 @@
                 <w:sz w:val="32"/>
                 <w:szCs w:val="32"/>
               </w:rPr>
-              <w:t>2 0</w:t>
+              <w:t>6 0</w:t>
             </w:r>
           </w:p>
           <w:p>
@@ -2648,7 +2695,7 @@
                 <w:sz w:val="32"/>
                 <w:szCs w:val="32"/>
               </w:rPr>
-              <w:t>1 0</w:t>
+              <w:t>9 0</w:t>
             </w:r>
           </w:p>
           <w:p>
@@ -2666,7 +2713,7 @@
                 <w:sz w:val="32"/>
                 <w:szCs w:val="32"/>
               </w:rPr>
-              <w:t>6 0</w:t>
+              <w:t>2 5</w:t>
             </w:r>
           </w:p>
           <w:p>
@@ -2684,7 +2731,7 @@
                 <w:sz w:val="32"/>
                 <w:szCs w:val="32"/>
               </w:rPr>
-              <w:t>9 0</w:t>
+              <w:t>4 0</w:t>
             </w:r>
           </w:p>
           <w:p>
@@ -2702,7 +2749,7 @@
                 <w:sz w:val="32"/>
                 <w:szCs w:val="32"/>
               </w:rPr>
-              <w:t>2 5</w:t>
+              <w:t>10 0</w:t>
             </w:r>
           </w:p>
           <w:p>
@@ -2720,7 +2767,7 @@
                 <w:sz w:val="32"/>
                 <w:szCs w:val="32"/>
               </w:rPr>
-              <w:t>4 0</w:t>
+              <w:t>-1</w:t>
             </w:r>
           </w:p>
           <w:p>
@@ -2738,7 +2785,7 @@
                 <w:sz w:val="32"/>
                 <w:szCs w:val="32"/>
               </w:rPr>
-              <w:t>10 0</w:t>
+              <w:t>5 0</w:t>
             </w:r>
           </w:p>
           <w:p>
@@ -2746,42 +2793,6 @@
               <w:jc w:val="thaiDistribute"/>
               <w:rPr>
                 <w:rFonts w:ascii="TH Sarabun New" w:eastAsiaTheme="minorEastAsia" w:hAnsi="TH Sarabun New" w:cs="TH Sarabun New"/>
-                <w:sz w:val="32"/>
-                <w:szCs w:val="32"/>
-              </w:rPr>
-            </w:pPr>
-            <w:r>
-              <w:rPr>
-                <w:rFonts w:ascii="TH Sarabun New" w:eastAsiaTheme="minorEastAsia" w:hAnsi="TH Sarabun New" w:cs="TH Sarabun New"/>
-                <w:sz w:val="32"/>
-                <w:szCs w:val="32"/>
-              </w:rPr>
-              <w:t>-1</w:t>
-            </w:r>
-          </w:p>
-          <w:p>
-            <w:pPr>
-              <w:jc w:val="thaiDistribute"/>
-              <w:rPr>
-                <w:rFonts w:ascii="TH Sarabun New" w:eastAsiaTheme="minorEastAsia" w:hAnsi="TH Sarabun New" w:cs="TH Sarabun New"/>
-                <w:sz w:val="32"/>
-                <w:szCs w:val="32"/>
-              </w:rPr>
-            </w:pPr>
-            <w:r>
-              <w:rPr>
-                <w:rFonts w:ascii="TH Sarabun New" w:eastAsiaTheme="minorEastAsia" w:hAnsi="TH Sarabun New" w:cs="TH Sarabun New"/>
-                <w:sz w:val="32"/>
-                <w:szCs w:val="32"/>
-              </w:rPr>
-              <w:t>5 0</w:t>
-            </w:r>
-          </w:p>
-          <w:p>
-            <w:pPr>
-              <w:jc w:val="thaiDistribute"/>
-              <w:rPr>
-                <w:rFonts w:ascii="TH Sarabun New" w:eastAsiaTheme="minorEastAsia" w:hAnsi="TH Sarabun New" w:cs="TH Sarabun New" w:hint="cs"/>
                 <w:sz w:val="32"/>
                 <w:szCs w:val="32"/>
               </w:rPr>
@@ -2803,36 +2814,14 @@
         <w:ind w:firstLine="720"/>
         <w:jc w:val="right"/>
         <w:rPr>
-          <w:rFonts w:ascii="TH Sarabun New" w:eastAsiaTheme="minorEastAsia" w:hAnsi="TH Sarabun New" w:cs="TH Sarabun New" w:hint="cs"/>
-          <w:b/>
-          <w:bCs/>
-          <w:sz w:val="32"/>
-          <w:szCs w:val="32"/>
-        </w:rPr>
-      </w:pPr>
-      <w:r>
-        <w:rPr>
-          <w:rFonts w:ascii="TH Sarabun New" w:eastAsiaTheme="minorEastAsia" w:hAnsi="TH Sarabun New" w:cs="TH Sarabun New" w:hint="cs"/>
-          <w:b/>
-          <w:bCs/>
-          <w:sz w:val="32"/>
-          <w:szCs w:val="32"/>
-        </w:rPr>
-        <w:t>2/</w:t>
-      </w:r>
-      <w:r>
-        <w:rPr>
           <w:rFonts w:ascii="TH Sarabun New" w:eastAsiaTheme="minorEastAsia" w:hAnsi="TH Sarabun New" w:cs="TH Sarabun New"/>
           <w:b/>
           <w:bCs/>
           <w:sz w:val="32"/>
           <w:szCs w:val="32"/>
         </w:rPr>
-        <w:t>3</w:t>
-      </w:r>
-    </w:p>
-    <w:p>
-      <w:pPr>
+      </w:pPr>
+      <w:r>
         <w:rPr>
           <w:rFonts w:ascii="TH Sarabun New" w:eastAsiaTheme="minorEastAsia" w:hAnsi="TH Sarabun New" w:cs="TH Sarabun New" w:hint="cs"/>
           <w:b/>
@@ -2840,71 +2829,9 @@
           <w:sz w:val="32"/>
           <w:szCs w:val="32"/>
         </w:rPr>
-      </w:pPr>
-      <w:r>
-        <w:rPr>
-          <w:rFonts w:ascii="TH Sarabun New" w:eastAsiaTheme="minorEastAsia" w:hAnsi="TH Sarabun New" w:cs="TH Sarabun New" w:hint="cs"/>
-          <w:b/>
-          <w:bCs/>
-          <w:sz w:val="32"/>
-          <w:szCs w:val="32"/>
-          <w:cs/>
-        </w:rPr>
-        <w:lastRenderedPageBreak/>
-        <w:t xml:space="preserve">คำอธิบายตัวอย่างที่ </w:t>
-      </w:r>
-      <w:r>
-        <w:rPr>
-          <w:rFonts w:ascii="TH Sarabun New" w:eastAsiaTheme="minorEastAsia" w:hAnsi="TH Sarabun New" w:cs="TH Sarabun New" w:hint="cs"/>
-          <w:b/>
-          <w:bCs/>
-          <w:sz w:val="32"/>
-          <w:szCs w:val="32"/>
-        </w:rPr>
-        <w:t>1</w:t>
-      </w:r>
-    </w:p>
-    <w:p>
-      <w:pPr>
-        <w:ind w:firstLine="720"/>
-        <w:rPr>
-          <w:rFonts w:ascii="TH Sarabun New" w:eastAsiaTheme="minorEastAsia" w:hAnsi="TH Sarabun New" w:cs="TH Sarabun New"/>
-          <w:sz w:val="32"/>
-          <w:szCs w:val="32"/>
-        </w:rPr>
-      </w:pPr>
-    </w:p>
-    <w:p>
-      <w:pPr>
-        <w:ind w:firstLine="720"/>
-        <w:rPr>
-          <w:rFonts w:ascii="TH Sarabun New" w:eastAsiaTheme="minorEastAsia" w:hAnsi="TH Sarabun New" w:cs="TH Sarabun New" w:hint="cs"/>
-          <w:sz w:val="32"/>
-          <w:szCs w:val="32"/>
-        </w:rPr>
-      </w:pPr>
-    </w:p>
-    <w:p>
-      <w:pPr>
-        <w:rPr>
-          <w:rFonts w:ascii="TH Sarabun New" w:eastAsiaTheme="minorEastAsia" w:hAnsi="TH Sarabun New" w:cs="TH Sarabun New"/>
-          <w:sz w:val="32"/>
-          <w:szCs w:val="32"/>
-        </w:rPr>
-      </w:pPr>
-    </w:p>
-    <w:p>
-      <w:pPr>
-        <w:rPr>
-          <w:rFonts w:ascii="TH Sarabun New" w:eastAsiaTheme="minorEastAsia" w:hAnsi="TH Sarabun New" w:cs="TH Sarabun New"/>
-          <w:sz w:val="32"/>
-          <w:szCs w:val="32"/>
-        </w:rPr>
-      </w:pPr>
-    </w:p>
-    <w:p>
-      <w:pPr>
-        <w:jc w:val="thaiDistribute"/>
+        <w:t>2/</w:t>
+      </w:r>
+      <w:r>
         <w:rPr>
           <w:rFonts w:ascii="TH Sarabun New" w:eastAsiaTheme="minorEastAsia" w:hAnsi="TH Sarabun New" w:cs="TH Sarabun New"/>
           <w:b/>
@@ -2912,127 +2839,1656 @@
           <w:sz w:val="32"/>
           <w:szCs w:val="32"/>
         </w:rPr>
-      </w:pPr>
-      <w:r>
-        <w:rPr>
-          <w:rFonts w:ascii="TH Sarabun New" w:eastAsiaTheme="minorEastAsia" w:hAnsi="TH Sarabun New" w:cs="TH Sarabun New" w:hint="cs"/>
+        <w:t>3</w:t>
+      </w:r>
+    </w:p>
+    <w:p>
+      <w:pPr>
+        <w:rPr>
+          <w:rFonts w:ascii="TH Sarabun New" w:eastAsiaTheme="minorEastAsia" w:hAnsi="TH Sarabun New" w:cs="TH Sarabun New"/>
           <w:b/>
           <w:bCs/>
           <w:sz w:val="32"/>
           <w:szCs w:val="32"/>
-          <w:cs/>
-        </w:rPr>
-        <w:t>ข้อมูลเพิ่มเติมเกี่ยวกับข้อมูลทดสอบ</w:t>
+        </w:rPr>
+      </w:pPr>
+      <w:r>
+        <w:rPr>
+          <w:rFonts w:ascii="TH Sarabun New" w:eastAsiaTheme="minorEastAsia" w:hAnsi="TH Sarabun New" w:cs="TH Sarabun New" w:hint="cs"/>
+          <w:b/>
+          <w:bCs/>
+          <w:sz w:val="32"/>
+          <w:szCs w:val="32"/>
+          <w:cs/>
+        </w:rPr>
+        <w:lastRenderedPageBreak/>
+        <w:t xml:space="preserve">คำอธิบายตัวอย่างที่ </w:t>
+      </w:r>
+      <w:r>
+        <w:rPr>
+          <w:rFonts w:ascii="TH Sarabun New" w:eastAsiaTheme="minorEastAsia" w:hAnsi="TH Sarabun New" w:cs="TH Sarabun New" w:hint="cs"/>
+          <w:b/>
+          <w:bCs/>
+          <w:sz w:val="32"/>
+          <w:szCs w:val="32"/>
+        </w:rPr>
+        <w:t>1</w:t>
       </w:r>
     </w:p>
     <w:p>
       <w:pPr>
-        <w:jc w:val="thaiDistribute"/>
         <w:rPr>
           <w:rFonts w:ascii="TH Sarabun New" w:eastAsiaTheme="minorEastAsia" w:hAnsi="TH Sarabun New" w:cs="TH Sarabun New"/>
-          <w:sz w:val="32"/>
-          <w:szCs w:val="32"/>
-        </w:rPr>
-      </w:pPr>
-      <w:r>
-        <w:rPr>
-          <w:rFonts w:ascii="TH Sarabun New" w:eastAsiaTheme="minorEastAsia" w:hAnsi="TH Sarabun New" w:cs="TH Sarabun New"/>
-          <w:sz w:val="32"/>
-          <w:szCs w:val="32"/>
-          <w:cs/>
-        </w:rPr>
-        <w:tab/>
-      </w:r>
-      <w:r>
-        <w:rPr>
-          <w:rFonts w:ascii="TH Sarabun New" w:eastAsiaTheme="minorEastAsia" w:hAnsi="TH Sarabun New" w:cs="TH Sarabun New" w:hint="cs"/>
-          <w:sz w:val="32"/>
-          <w:szCs w:val="32"/>
-          <w:cs/>
-        </w:rPr>
-        <w:t xml:space="preserve">รับประกันว่าในทุกข้อมูลทดสอบจะมีห้องที่มีความจุเหมาะสมไม่เกิน </w:t>
-      </w:r>
-      <w:r>
-        <w:rPr>
-          <w:rFonts w:ascii="TH Sarabun New" w:eastAsiaTheme="minorEastAsia" w:hAnsi="TH Sarabun New" w:cs="TH Sarabun New"/>
-          <w:sz w:val="32"/>
-          <w:szCs w:val="32"/>
-        </w:rPr>
-        <w:t xml:space="preserve">20 </w:t>
-      </w:r>
-      <w:r>
-        <w:rPr>
-          <w:rFonts w:ascii="TH Sarabun New" w:eastAsiaTheme="minorEastAsia" w:hAnsi="TH Sarabun New" w:cs="TH Sarabun New" w:hint="cs"/>
-          <w:sz w:val="32"/>
-          <w:szCs w:val="32"/>
-          <w:cs/>
-        </w:rPr>
-        <w:t>ห้อง ในแต่ละครั้งของการจอง</w:t>
-      </w:r>
+          <w:b/>
+          <w:bCs/>
+          <w:sz w:val="32"/>
+          <w:szCs w:val="32"/>
+        </w:rPr>
+      </w:pPr>
     </w:p>
-    <w:p>
-      <w:pPr>
-        <w:rPr>
-          <w:rFonts w:ascii="TH Sarabun New" w:eastAsiaTheme="minorEastAsia" w:hAnsi="TH Sarabun New" w:cs="TH Sarabun New"/>
-          <w:sz w:val="32"/>
-          <w:szCs w:val="32"/>
-        </w:rPr>
-      </w:pPr>
-    </w:p>
-    <w:p>
-      <w:pPr>
-        <w:rPr>
-          <w:rFonts w:ascii="TH Sarabun New" w:eastAsiaTheme="minorEastAsia" w:hAnsi="TH Sarabun New" w:cs="TH Sarabun New"/>
-          <w:sz w:val="32"/>
-          <w:szCs w:val="32"/>
-        </w:rPr>
-      </w:pPr>
-    </w:p>
-    <w:p>
-      <w:pPr>
-        <w:rPr>
-          <w:rFonts w:ascii="TH Sarabun New" w:eastAsiaTheme="minorEastAsia" w:hAnsi="TH Sarabun New" w:cs="TH Sarabun New"/>
-          <w:sz w:val="32"/>
-          <w:szCs w:val="32"/>
-        </w:rPr>
-      </w:pPr>
-    </w:p>
-    <w:p>
-      <w:pPr>
-        <w:rPr>
-          <w:rFonts w:ascii="TH Sarabun New" w:eastAsiaTheme="minorEastAsia" w:hAnsi="TH Sarabun New" w:cs="TH Sarabun New"/>
-          <w:sz w:val="32"/>
-          <w:szCs w:val="32"/>
-        </w:rPr>
-      </w:pPr>
-    </w:p>
-    <w:p>
-      <w:pPr>
-        <w:rPr>
-          <w:rFonts w:ascii="TH Sarabun New" w:eastAsiaTheme="minorEastAsia" w:hAnsi="TH Sarabun New" w:cs="TH Sarabun New"/>
-          <w:sz w:val="32"/>
-          <w:szCs w:val="32"/>
-        </w:rPr>
-      </w:pPr>
-    </w:p>
-    <w:p>
-      <w:pPr>
-        <w:rPr>
-          <w:rFonts w:ascii="TH Sarabun New" w:eastAsiaTheme="minorEastAsia" w:hAnsi="TH Sarabun New" w:cs="TH Sarabun New"/>
-          <w:sz w:val="32"/>
-          <w:szCs w:val="32"/>
-        </w:rPr>
-      </w:pPr>
-    </w:p>
-    <w:p>
-      <w:pPr>
-        <w:rPr>
-          <w:rFonts w:ascii="TH Sarabun New" w:eastAsiaTheme="minorEastAsia" w:hAnsi="TH Sarabun New" w:cs="TH Sarabun New"/>
-          <w:sz w:val="32"/>
-          <w:szCs w:val="32"/>
-        </w:rPr>
-      </w:pPr>
-    </w:p>
+    <w:tbl>
+      <w:tblPr>
+        <w:tblStyle w:val="TableGrid"/>
+        <w:tblW w:w="0" w:type="auto"/>
+        <w:tblLook w:val="04A0" w:firstRow="1" w:lastRow="0" w:firstColumn="1" w:lastColumn="0" w:noHBand="0" w:noVBand="1"/>
+      </w:tblPr>
+      <w:tblGrid>
+        <w:gridCol w:w="1069"/>
+        <w:gridCol w:w="964"/>
+        <w:gridCol w:w="811"/>
+        <w:gridCol w:w="2427"/>
+        <w:gridCol w:w="1384"/>
+        <w:gridCol w:w="2695"/>
+      </w:tblGrid>
+      <w:tr>
+        <w:tc>
+          <w:tcPr>
+            <w:tcW w:w="1069" w:type="dxa"/>
+            <w:shd w:val="clear" w:color="auto" w:fill="F2F2F2" w:themeFill="background1" w:themeFillShade="F2"/>
+          </w:tcPr>
+          <w:p>
+            <w:pPr>
+              <w:jc w:val="center"/>
+              <w:rPr>
+                <w:rFonts w:ascii="TH Sarabun New" w:eastAsiaTheme="minorEastAsia" w:hAnsi="TH Sarabun New" w:cs="TH Sarabun New" w:hint="cs"/>
+                <w:sz w:val="32"/>
+                <w:szCs w:val="32"/>
+                <w:cs/>
+              </w:rPr>
+            </w:pPr>
+            <w:r>
+              <w:rPr>
+                <w:rFonts w:ascii="TH Sarabun New" w:eastAsiaTheme="minorEastAsia" w:hAnsi="TH Sarabun New" w:cs="TH Sarabun New" w:hint="cs"/>
+                <w:sz w:val="32"/>
+                <w:szCs w:val="32"/>
+                <w:cs/>
+              </w:rPr>
+              <w:t>ลำดับการจอง</w:t>
+            </w:r>
+          </w:p>
+        </w:tc>
+        <w:tc>
+          <w:tcPr>
+            <w:tcW w:w="964" w:type="dxa"/>
+            <w:shd w:val="clear" w:color="auto" w:fill="F2F2F2" w:themeFill="background1" w:themeFillShade="F2"/>
+          </w:tcPr>
+          <w:p>
+            <w:pPr>
+              <w:jc w:val="center"/>
+              <w:rPr>
+                <w:rFonts w:ascii="TH Sarabun New" w:eastAsiaTheme="minorEastAsia" w:hAnsi="TH Sarabun New" w:cs="TH Sarabun New" w:hint="cs"/>
+                <w:sz w:val="32"/>
+                <w:szCs w:val="32"/>
+                <w:cs/>
+              </w:rPr>
+            </w:pPr>
+            <w:r>
+              <w:rPr>
+                <w:rFonts w:ascii="TH Sarabun New" w:eastAsiaTheme="minorEastAsia" w:hAnsi="TH Sarabun New" w:cs="TH Sarabun New" w:hint="cs"/>
+                <w:sz w:val="32"/>
+                <w:szCs w:val="32"/>
+                <w:cs/>
+              </w:rPr>
+              <w:t>จำนวนผู้เข้าร่วม</w:t>
+            </w:r>
+          </w:p>
+        </w:tc>
+        <w:tc>
+          <w:tcPr>
+            <w:tcW w:w="811" w:type="dxa"/>
+            <w:shd w:val="clear" w:color="auto" w:fill="F2F2F2" w:themeFill="background1" w:themeFillShade="F2"/>
+          </w:tcPr>
+          <w:p>
+            <w:pPr>
+              <w:jc w:val="center"/>
+              <w:rPr>
+                <w:rFonts w:ascii="TH Sarabun New" w:eastAsiaTheme="minorEastAsia" w:hAnsi="TH Sarabun New" w:cs="TH Sarabun New" w:hint="cs"/>
+                <w:sz w:val="32"/>
+                <w:szCs w:val="32"/>
+              </w:rPr>
+            </w:pPr>
+            <w:r>
+              <w:rPr>
+                <w:rFonts w:ascii="TH Sarabun New" w:eastAsiaTheme="minorEastAsia" w:hAnsi="TH Sarabun New" w:cs="TH Sarabun New" w:hint="cs"/>
+                <w:sz w:val="32"/>
+                <w:szCs w:val="32"/>
+                <w:cs/>
+              </w:rPr>
+              <w:t>จำนวนชั่วโมง</w:t>
+            </w:r>
+          </w:p>
+        </w:tc>
+        <w:tc>
+          <w:tcPr>
+            <w:tcW w:w="2427" w:type="dxa"/>
+            <w:shd w:val="clear" w:color="auto" w:fill="F2F2F2" w:themeFill="background1" w:themeFillShade="F2"/>
+          </w:tcPr>
+          <w:p>
+            <w:pPr>
+              <w:jc w:val="center"/>
+              <w:rPr>
+                <w:rFonts w:ascii="TH Sarabun New" w:eastAsiaTheme="minorEastAsia" w:hAnsi="TH Sarabun New" w:cs="TH Sarabun New" w:hint="cs"/>
+                <w:sz w:val="32"/>
+                <w:szCs w:val="32"/>
+              </w:rPr>
+            </w:pPr>
+            <w:r>
+              <w:rPr>
+                <w:rFonts w:ascii="TH Sarabun New" w:eastAsiaTheme="minorEastAsia" w:hAnsi="TH Sarabun New" w:cs="TH Sarabun New" w:hint="cs"/>
+                <w:sz w:val="32"/>
+                <w:szCs w:val="32"/>
+                <w:cs/>
+              </w:rPr>
+              <w:t>ความจุของห้องที่เหมาะสม และหมายเลขห้อง</w:t>
+            </w:r>
+          </w:p>
+        </w:tc>
+        <w:tc>
+          <w:tcPr>
+            <w:tcW w:w="1384" w:type="dxa"/>
+            <w:shd w:val="clear" w:color="auto" w:fill="F2F2F2" w:themeFill="background1" w:themeFillShade="F2"/>
+          </w:tcPr>
+          <w:p>
+            <w:pPr>
+              <w:jc w:val="center"/>
+              <w:rPr>
+                <w:rFonts w:ascii="TH Sarabun New" w:eastAsiaTheme="minorEastAsia" w:hAnsi="TH Sarabun New" w:cs="TH Sarabun New" w:hint="cs"/>
+                <w:sz w:val="32"/>
+                <w:szCs w:val="32"/>
+                <w:cs/>
+              </w:rPr>
+            </w:pPr>
+            <w:r>
+              <w:rPr>
+                <w:rFonts w:ascii="TH Sarabun New" w:eastAsiaTheme="minorEastAsia" w:hAnsi="TH Sarabun New" w:cs="TH Sarabun New" w:hint="cs"/>
+                <w:sz w:val="32"/>
+                <w:szCs w:val="32"/>
+                <w:cs/>
+              </w:rPr>
+              <w:t>จำนวนชั่วโมงที่ต้องรอ</w:t>
+            </w:r>
+          </w:p>
+        </w:tc>
+        <w:tc>
+          <w:tcPr>
+            <w:tcW w:w="2695" w:type="dxa"/>
+            <w:shd w:val="clear" w:color="auto" w:fill="F2F2F2" w:themeFill="background1" w:themeFillShade="F2"/>
+          </w:tcPr>
+          <w:p>
+            <w:pPr>
+              <w:jc w:val="center"/>
+              <w:rPr>
+                <w:rFonts w:ascii="TH Sarabun New" w:eastAsiaTheme="minorEastAsia" w:hAnsi="TH Sarabun New" w:cs="TH Sarabun New" w:hint="cs"/>
+                <w:sz w:val="32"/>
+                <w:szCs w:val="32"/>
+                <w:cs/>
+              </w:rPr>
+            </w:pPr>
+            <w:r>
+              <w:rPr>
+                <w:rFonts w:ascii="TH Sarabun New" w:eastAsiaTheme="minorEastAsia" w:hAnsi="TH Sarabun New" w:cs="TH Sarabun New" w:hint="cs"/>
+                <w:sz w:val="32"/>
+                <w:szCs w:val="32"/>
+                <w:cs/>
+              </w:rPr>
+              <w:t>หมายเลขห้องที่ได้รับการจอง และจำนวนชั่วโมงที่ต้องรอ</w:t>
+            </w:r>
+          </w:p>
+        </w:tc>
+      </w:tr>
+      <w:tr>
+        <w:tc>
+          <w:tcPr>
+            <w:tcW w:w="1069" w:type="dxa"/>
+          </w:tcPr>
+          <w:p>
+            <w:pPr>
+              <w:jc w:val="center"/>
+              <w:rPr>
+                <w:rFonts w:ascii="TH Sarabun New" w:eastAsiaTheme="minorEastAsia" w:hAnsi="TH Sarabun New" w:cs="TH Sarabun New"/>
+                <w:sz w:val="32"/>
+                <w:szCs w:val="32"/>
+              </w:rPr>
+            </w:pPr>
+            <w:r>
+              <w:rPr>
+                <w:rFonts w:ascii="TH Sarabun New" w:eastAsiaTheme="minorEastAsia" w:hAnsi="TH Sarabun New" w:cs="TH Sarabun New"/>
+                <w:sz w:val="32"/>
+                <w:szCs w:val="32"/>
+              </w:rPr>
+              <w:t>1</w:t>
+            </w:r>
+          </w:p>
+        </w:tc>
+        <w:tc>
+          <w:tcPr>
+            <w:tcW w:w="964" w:type="dxa"/>
+          </w:tcPr>
+          <w:p>
+            <w:pPr>
+              <w:jc w:val="center"/>
+              <w:rPr>
+                <w:rFonts w:ascii="TH Sarabun New" w:eastAsiaTheme="minorEastAsia" w:hAnsi="TH Sarabun New" w:cs="TH Sarabun New"/>
+                <w:sz w:val="32"/>
+                <w:szCs w:val="32"/>
+              </w:rPr>
+            </w:pPr>
+            <w:r>
+              <w:rPr>
+                <w:rFonts w:ascii="TH Sarabun New" w:eastAsiaTheme="minorEastAsia" w:hAnsi="TH Sarabun New" w:cs="TH Sarabun New"/>
+                <w:sz w:val="32"/>
+                <w:szCs w:val="32"/>
+              </w:rPr>
+              <w:t>19</w:t>
+            </w:r>
+          </w:p>
+        </w:tc>
+        <w:tc>
+          <w:tcPr>
+            <w:tcW w:w="811" w:type="dxa"/>
+          </w:tcPr>
+          <w:p>
+            <w:pPr>
+              <w:jc w:val="center"/>
+              <w:rPr>
+                <w:rFonts w:ascii="TH Sarabun New" w:eastAsiaTheme="minorEastAsia" w:hAnsi="TH Sarabun New" w:cs="TH Sarabun New" w:hint="cs"/>
+                <w:sz w:val="32"/>
+                <w:szCs w:val="32"/>
+              </w:rPr>
+            </w:pPr>
+            <w:r>
+              <w:rPr>
+                <w:rFonts w:ascii="TH Sarabun New" w:eastAsiaTheme="minorEastAsia" w:hAnsi="TH Sarabun New" w:cs="TH Sarabun New"/>
+                <w:sz w:val="32"/>
+                <w:szCs w:val="32"/>
+              </w:rPr>
+              <w:t>5</w:t>
+            </w:r>
+          </w:p>
+        </w:tc>
+        <w:tc>
+          <w:tcPr>
+            <w:tcW w:w="2427" w:type="dxa"/>
+          </w:tcPr>
+          <w:p>
+            <w:pPr>
+              <w:jc w:val="center"/>
+              <w:rPr>
+                <w:rFonts w:ascii="TH Sarabun New" w:eastAsiaTheme="minorEastAsia" w:hAnsi="TH Sarabun New" w:cs="TH Sarabun New" w:hint="cs"/>
+                <w:sz w:val="32"/>
+                <w:szCs w:val="32"/>
+              </w:rPr>
+            </w:pPr>
+            <w:r>
+              <w:rPr>
+                <w:rFonts w:ascii="TH Sarabun New" w:eastAsiaTheme="minorEastAsia" w:hAnsi="TH Sarabun New" w:cs="TH Sarabun New"/>
+                <w:sz w:val="32"/>
+                <w:szCs w:val="32"/>
+              </w:rPr>
+              <w:t>20 (2,6,9)</w:t>
+            </w:r>
+          </w:p>
+        </w:tc>
+        <w:tc>
+          <w:tcPr>
+            <w:tcW w:w="1384" w:type="dxa"/>
+          </w:tcPr>
+          <w:p>
+            <w:pPr>
+              <w:jc w:val="center"/>
+              <w:rPr>
+                <w:rFonts w:ascii="TH Sarabun New" w:eastAsiaTheme="minorEastAsia" w:hAnsi="TH Sarabun New" w:cs="TH Sarabun New"/>
+                <w:sz w:val="32"/>
+                <w:szCs w:val="32"/>
+              </w:rPr>
+            </w:pPr>
+            <w:r>
+              <w:rPr>
+                <w:rFonts w:ascii="TH Sarabun New" w:eastAsiaTheme="minorEastAsia" w:hAnsi="TH Sarabun New" w:cs="TH Sarabun New"/>
+                <w:sz w:val="32"/>
+                <w:szCs w:val="32"/>
+              </w:rPr>
+              <w:t>0,</w:t>
+            </w:r>
+            <w:r>
+              <w:rPr>
+                <w:rFonts w:ascii="TH Sarabun New" w:eastAsiaTheme="minorEastAsia" w:hAnsi="TH Sarabun New" w:cs="TH Sarabun New"/>
+                <w:sz w:val="32"/>
+                <w:szCs w:val="32"/>
+              </w:rPr>
+              <w:t xml:space="preserve"> </w:t>
+            </w:r>
+            <w:r>
+              <w:rPr>
+                <w:rFonts w:ascii="TH Sarabun New" w:eastAsiaTheme="minorEastAsia" w:hAnsi="TH Sarabun New" w:cs="TH Sarabun New"/>
+                <w:sz w:val="32"/>
+                <w:szCs w:val="32"/>
+              </w:rPr>
+              <w:t>0,</w:t>
+            </w:r>
+            <w:r>
+              <w:rPr>
+                <w:rFonts w:ascii="TH Sarabun New" w:eastAsiaTheme="minorEastAsia" w:hAnsi="TH Sarabun New" w:cs="TH Sarabun New"/>
+                <w:sz w:val="32"/>
+                <w:szCs w:val="32"/>
+              </w:rPr>
+              <w:t xml:space="preserve"> </w:t>
+            </w:r>
+            <w:r>
+              <w:rPr>
+                <w:rFonts w:ascii="TH Sarabun New" w:eastAsiaTheme="minorEastAsia" w:hAnsi="TH Sarabun New" w:cs="TH Sarabun New"/>
+                <w:sz w:val="32"/>
+                <w:szCs w:val="32"/>
+              </w:rPr>
+              <w:t>0</w:t>
+            </w:r>
+          </w:p>
+        </w:tc>
+        <w:tc>
+          <w:tcPr>
+            <w:tcW w:w="2695" w:type="dxa"/>
+          </w:tcPr>
+          <w:p>
+            <w:pPr>
+              <w:jc w:val="center"/>
+              <w:rPr>
+                <w:rFonts w:ascii="TH Sarabun New" w:eastAsiaTheme="minorEastAsia" w:hAnsi="TH Sarabun New" w:cs="TH Sarabun New"/>
+                <w:sz w:val="32"/>
+                <w:szCs w:val="32"/>
+              </w:rPr>
+            </w:pPr>
+            <w:r>
+              <w:rPr>
+                <w:rFonts w:ascii="TH Sarabun New" w:eastAsiaTheme="minorEastAsia" w:hAnsi="TH Sarabun New" w:cs="TH Sarabun New"/>
+                <w:sz w:val="32"/>
+                <w:szCs w:val="32"/>
+              </w:rPr>
+              <w:t>2 0</w:t>
+            </w:r>
+          </w:p>
+        </w:tc>
+      </w:tr>
+      <w:tr>
+        <w:tc>
+          <w:tcPr>
+            <w:tcW w:w="1069" w:type="dxa"/>
+          </w:tcPr>
+          <w:p>
+            <w:pPr>
+              <w:jc w:val="center"/>
+              <w:rPr>
+                <w:rFonts w:ascii="TH Sarabun New" w:eastAsiaTheme="minorEastAsia" w:hAnsi="TH Sarabun New" w:cs="TH Sarabun New" w:hint="cs"/>
+                <w:sz w:val="32"/>
+                <w:szCs w:val="32"/>
+              </w:rPr>
+            </w:pPr>
+            <w:r>
+              <w:rPr>
+                <w:rFonts w:ascii="TH Sarabun New" w:eastAsiaTheme="minorEastAsia" w:hAnsi="TH Sarabun New" w:cs="TH Sarabun New"/>
+                <w:sz w:val="32"/>
+                <w:szCs w:val="32"/>
+              </w:rPr>
+              <w:t>2</w:t>
+            </w:r>
+          </w:p>
+        </w:tc>
+        <w:tc>
+          <w:tcPr>
+            <w:tcW w:w="964" w:type="dxa"/>
+          </w:tcPr>
+          <w:p>
+            <w:pPr>
+              <w:jc w:val="center"/>
+              <w:rPr>
+                <w:rFonts w:ascii="TH Sarabun New" w:eastAsiaTheme="minorEastAsia" w:hAnsi="TH Sarabun New" w:cs="TH Sarabun New" w:hint="cs"/>
+                <w:sz w:val="32"/>
+                <w:szCs w:val="32"/>
+              </w:rPr>
+            </w:pPr>
+            <w:r>
+              <w:rPr>
+                <w:rFonts w:ascii="TH Sarabun New" w:eastAsiaTheme="minorEastAsia" w:hAnsi="TH Sarabun New" w:cs="TH Sarabun New"/>
+                <w:sz w:val="32"/>
+                <w:szCs w:val="32"/>
+              </w:rPr>
+              <w:t>16</w:t>
+            </w:r>
+          </w:p>
+        </w:tc>
+        <w:tc>
+          <w:tcPr>
+            <w:tcW w:w="811" w:type="dxa"/>
+          </w:tcPr>
+          <w:p>
+            <w:pPr>
+              <w:jc w:val="center"/>
+              <w:rPr>
+                <w:rFonts w:ascii="TH Sarabun New" w:eastAsiaTheme="minorEastAsia" w:hAnsi="TH Sarabun New" w:cs="TH Sarabun New" w:hint="cs"/>
+                <w:sz w:val="32"/>
+                <w:szCs w:val="32"/>
+              </w:rPr>
+            </w:pPr>
+            <w:r>
+              <w:rPr>
+                <w:rFonts w:ascii="TH Sarabun New" w:eastAsiaTheme="minorEastAsia" w:hAnsi="TH Sarabun New" w:cs="TH Sarabun New"/>
+                <w:sz w:val="32"/>
+                <w:szCs w:val="32"/>
+              </w:rPr>
+              <w:t>6</w:t>
+            </w:r>
+          </w:p>
+        </w:tc>
+        <w:tc>
+          <w:tcPr>
+            <w:tcW w:w="2427" w:type="dxa"/>
+          </w:tcPr>
+          <w:p>
+            <w:pPr>
+              <w:jc w:val="center"/>
+              <w:rPr>
+                <w:rFonts w:ascii="TH Sarabun New" w:eastAsiaTheme="minorEastAsia" w:hAnsi="TH Sarabun New" w:cs="TH Sarabun New" w:hint="cs"/>
+                <w:sz w:val="32"/>
+                <w:szCs w:val="32"/>
+              </w:rPr>
+            </w:pPr>
+            <w:r>
+              <w:rPr>
+                <w:rFonts w:ascii="TH Sarabun New" w:eastAsiaTheme="minorEastAsia" w:hAnsi="TH Sarabun New" w:cs="TH Sarabun New"/>
+                <w:sz w:val="32"/>
+                <w:szCs w:val="32"/>
+              </w:rPr>
+              <w:t>17 (1,8)</w:t>
+            </w:r>
+          </w:p>
+        </w:tc>
+        <w:tc>
+          <w:tcPr>
+            <w:tcW w:w="1384" w:type="dxa"/>
+          </w:tcPr>
+          <w:p>
+            <w:pPr>
+              <w:jc w:val="center"/>
+              <w:rPr>
+                <w:rFonts w:ascii="TH Sarabun New" w:eastAsiaTheme="minorEastAsia" w:hAnsi="TH Sarabun New" w:cs="TH Sarabun New" w:hint="cs"/>
+                <w:sz w:val="32"/>
+                <w:szCs w:val="32"/>
+              </w:rPr>
+            </w:pPr>
+            <w:r>
+              <w:rPr>
+                <w:rFonts w:ascii="TH Sarabun New" w:eastAsiaTheme="minorEastAsia" w:hAnsi="TH Sarabun New" w:cs="TH Sarabun New"/>
+                <w:sz w:val="32"/>
+                <w:szCs w:val="32"/>
+              </w:rPr>
+              <w:t>0, 0</w:t>
+            </w:r>
+          </w:p>
+        </w:tc>
+        <w:tc>
+          <w:tcPr>
+            <w:tcW w:w="2695" w:type="dxa"/>
+          </w:tcPr>
+          <w:p>
+            <w:pPr>
+              <w:jc w:val="center"/>
+              <w:rPr>
+                <w:rFonts w:ascii="TH Sarabun New" w:eastAsiaTheme="minorEastAsia" w:hAnsi="TH Sarabun New" w:cs="TH Sarabun New" w:hint="cs"/>
+                <w:sz w:val="32"/>
+                <w:szCs w:val="32"/>
+              </w:rPr>
+            </w:pPr>
+            <w:r>
+              <w:rPr>
+                <w:rFonts w:ascii="TH Sarabun New" w:eastAsiaTheme="minorEastAsia" w:hAnsi="TH Sarabun New" w:cs="TH Sarabun New"/>
+                <w:sz w:val="32"/>
+                <w:szCs w:val="32"/>
+              </w:rPr>
+              <w:t>1 0</w:t>
+            </w:r>
+          </w:p>
+        </w:tc>
+      </w:tr>
+      <w:tr>
+        <w:tc>
+          <w:tcPr>
+            <w:tcW w:w="1069" w:type="dxa"/>
+          </w:tcPr>
+          <w:p>
+            <w:pPr>
+              <w:jc w:val="center"/>
+              <w:rPr>
+                <w:rFonts w:ascii="TH Sarabun New" w:eastAsiaTheme="minorEastAsia" w:hAnsi="TH Sarabun New" w:cs="TH Sarabun New" w:hint="cs"/>
+                <w:sz w:val="32"/>
+                <w:szCs w:val="32"/>
+              </w:rPr>
+            </w:pPr>
+            <w:r>
+              <w:rPr>
+                <w:rFonts w:ascii="TH Sarabun New" w:eastAsiaTheme="minorEastAsia" w:hAnsi="TH Sarabun New" w:cs="TH Sarabun New"/>
+                <w:sz w:val="32"/>
+                <w:szCs w:val="32"/>
+              </w:rPr>
+              <w:t>3</w:t>
+            </w:r>
+          </w:p>
+        </w:tc>
+        <w:tc>
+          <w:tcPr>
+            <w:tcW w:w="964" w:type="dxa"/>
+          </w:tcPr>
+          <w:p>
+            <w:pPr>
+              <w:jc w:val="center"/>
+              <w:rPr>
+                <w:rFonts w:ascii="TH Sarabun New" w:eastAsiaTheme="minorEastAsia" w:hAnsi="TH Sarabun New" w:cs="TH Sarabun New" w:hint="cs"/>
+                <w:sz w:val="32"/>
+                <w:szCs w:val="32"/>
+              </w:rPr>
+            </w:pPr>
+            <w:r>
+              <w:rPr>
+                <w:rFonts w:ascii="TH Sarabun New" w:eastAsiaTheme="minorEastAsia" w:hAnsi="TH Sarabun New" w:cs="TH Sarabun New"/>
+                <w:sz w:val="32"/>
+                <w:szCs w:val="32"/>
+              </w:rPr>
+              <w:t>20</w:t>
+            </w:r>
+          </w:p>
+        </w:tc>
+        <w:tc>
+          <w:tcPr>
+            <w:tcW w:w="811" w:type="dxa"/>
+          </w:tcPr>
+          <w:p>
+            <w:pPr>
+              <w:jc w:val="center"/>
+              <w:rPr>
+                <w:rFonts w:ascii="TH Sarabun New" w:eastAsiaTheme="minorEastAsia" w:hAnsi="TH Sarabun New" w:cs="TH Sarabun New" w:hint="cs"/>
+                <w:sz w:val="32"/>
+                <w:szCs w:val="32"/>
+              </w:rPr>
+            </w:pPr>
+            <w:r>
+              <w:rPr>
+                <w:rFonts w:ascii="TH Sarabun New" w:eastAsiaTheme="minorEastAsia" w:hAnsi="TH Sarabun New" w:cs="TH Sarabun New"/>
+                <w:sz w:val="32"/>
+                <w:szCs w:val="32"/>
+              </w:rPr>
+              <w:t>12</w:t>
+            </w:r>
+          </w:p>
+        </w:tc>
+        <w:tc>
+          <w:tcPr>
+            <w:tcW w:w="2427" w:type="dxa"/>
+          </w:tcPr>
+          <w:p>
+            <w:pPr>
+              <w:jc w:val="center"/>
+              <w:rPr>
+                <w:rFonts w:ascii="TH Sarabun New" w:eastAsiaTheme="minorEastAsia" w:hAnsi="TH Sarabun New" w:cs="TH Sarabun New" w:hint="cs"/>
+                <w:sz w:val="32"/>
+                <w:szCs w:val="32"/>
+              </w:rPr>
+            </w:pPr>
+            <w:r>
+              <w:rPr>
+                <w:rFonts w:ascii="TH Sarabun New" w:eastAsiaTheme="minorEastAsia" w:hAnsi="TH Sarabun New" w:cs="TH Sarabun New"/>
+                <w:sz w:val="32"/>
+                <w:szCs w:val="32"/>
+              </w:rPr>
+              <w:t>20 (2,6,9)</w:t>
+            </w:r>
+          </w:p>
+        </w:tc>
+        <w:tc>
+          <w:tcPr>
+            <w:tcW w:w="1384" w:type="dxa"/>
+          </w:tcPr>
+          <w:p>
+            <w:pPr>
+              <w:jc w:val="center"/>
+              <w:rPr>
+                <w:rFonts w:ascii="TH Sarabun New" w:eastAsiaTheme="minorEastAsia" w:hAnsi="TH Sarabun New" w:cs="TH Sarabun New" w:hint="cs"/>
+                <w:sz w:val="32"/>
+                <w:szCs w:val="32"/>
+              </w:rPr>
+            </w:pPr>
+            <w:r>
+              <w:rPr>
+                <w:rFonts w:ascii="TH Sarabun New" w:eastAsiaTheme="minorEastAsia" w:hAnsi="TH Sarabun New" w:cs="TH Sarabun New"/>
+                <w:sz w:val="32"/>
+                <w:szCs w:val="32"/>
+              </w:rPr>
+              <w:t>5,0,0</w:t>
+            </w:r>
+          </w:p>
+        </w:tc>
+        <w:tc>
+          <w:tcPr>
+            <w:tcW w:w="2695" w:type="dxa"/>
+          </w:tcPr>
+          <w:p>
+            <w:pPr>
+              <w:jc w:val="center"/>
+              <w:rPr>
+                <w:rFonts w:ascii="TH Sarabun New" w:eastAsiaTheme="minorEastAsia" w:hAnsi="TH Sarabun New" w:cs="TH Sarabun New" w:hint="cs"/>
+                <w:sz w:val="32"/>
+                <w:szCs w:val="32"/>
+              </w:rPr>
+            </w:pPr>
+            <w:r>
+              <w:rPr>
+                <w:rFonts w:ascii="TH Sarabun New" w:eastAsiaTheme="minorEastAsia" w:hAnsi="TH Sarabun New" w:cs="TH Sarabun New"/>
+                <w:sz w:val="32"/>
+                <w:szCs w:val="32"/>
+              </w:rPr>
+              <w:t>6 0</w:t>
+            </w:r>
+          </w:p>
+        </w:tc>
+      </w:tr>
+      <w:tr>
+        <w:tc>
+          <w:tcPr>
+            <w:tcW w:w="1069" w:type="dxa"/>
+          </w:tcPr>
+          <w:p>
+            <w:pPr>
+              <w:jc w:val="center"/>
+              <w:rPr>
+                <w:rFonts w:ascii="TH Sarabun New" w:eastAsiaTheme="minorEastAsia" w:hAnsi="TH Sarabun New" w:cs="TH Sarabun New" w:hint="cs"/>
+                <w:sz w:val="32"/>
+                <w:szCs w:val="32"/>
+              </w:rPr>
+            </w:pPr>
+            <w:r>
+              <w:rPr>
+                <w:rFonts w:ascii="TH Sarabun New" w:eastAsiaTheme="minorEastAsia" w:hAnsi="TH Sarabun New" w:cs="TH Sarabun New"/>
+                <w:sz w:val="32"/>
+                <w:szCs w:val="32"/>
+              </w:rPr>
+              <w:t>4</w:t>
+            </w:r>
+          </w:p>
+        </w:tc>
+        <w:tc>
+          <w:tcPr>
+            <w:tcW w:w="964" w:type="dxa"/>
+          </w:tcPr>
+          <w:p>
+            <w:pPr>
+              <w:jc w:val="center"/>
+              <w:rPr>
+                <w:rFonts w:ascii="TH Sarabun New" w:eastAsiaTheme="minorEastAsia" w:hAnsi="TH Sarabun New" w:cs="TH Sarabun New" w:hint="cs"/>
+                <w:sz w:val="32"/>
+                <w:szCs w:val="32"/>
+              </w:rPr>
+            </w:pPr>
+            <w:r>
+              <w:rPr>
+                <w:rFonts w:ascii="TH Sarabun New" w:eastAsiaTheme="minorEastAsia" w:hAnsi="TH Sarabun New" w:cs="TH Sarabun New"/>
+                <w:sz w:val="32"/>
+                <w:szCs w:val="32"/>
+              </w:rPr>
+              <w:t>19</w:t>
+            </w:r>
+          </w:p>
+        </w:tc>
+        <w:tc>
+          <w:tcPr>
+            <w:tcW w:w="811" w:type="dxa"/>
+          </w:tcPr>
+          <w:p>
+            <w:pPr>
+              <w:jc w:val="center"/>
+              <w:rPr>
+                <w:rFonts w:ascii="TH Sarabun New" w:eastAsiaTheme="minorEastAsia" w:hAnsi="TH Sarabun New" w:cs="TH Sarabun New" w:hint="cs"/>
+                <w:sz w:val="32"/>
+                <w:szCs w:val="32"/>
+              </w:rPr>
+            </w:pPr>
+            <w:r>
+              <w:rPr>
+                <w:rFonts w:ascii="TH Sarabun New" w:eastAsiaTheme="minorEastAsia" w:hAnsi="TH Sarabun New" w:cs="TH Sarabun New"/>
+                <w:sz w:val="32"/>
+                <w:szCs w:val="32"/>
+              </w:rPr>
+              <w:t>7</w:t>
+            </w:r>
+          </w:p>
+        </w:tc>
+        <w:tc>
+          <w:tcPr>
+            <w:tcW w:w="2427" w:type="dxa"/>
+          </w:tcPr>
+          <w:p>
+            <w:pPr>
+              <w:jc w:val="center"/>
+              <w:rPr>
+                <w:rFonts w:ascii="TH Sarabun New" w:eastAsiaTheme="minorEastAsia" w:hAnsi="TH Sarabun New" w:cs="TH Sarabun New" w:hint="cs"/>
+                <w:sz w:val="32"/>
+                <w:szCs w:val="32"/>
+              </w:rPr>
+            </w:pPr>
+            <w:r>
+              <w:rPr>
+                <w:rFonts w:ascii="TH Sarabun New" w:eastAsiaTheme="minorEastAsia" w:hAnsi="TH Sarabun New" w:cs="TH Sarabun New"/>
+                <w:sz w:val="32"/>
+                <w:szCs w:val="32"/>
+              </w:rPr>
+              <w:t>20 (2,6,9)</w:t>
+            </w:r>
+          </w:p>
+        </w:tc>
+        <w:tc>
+          <w:tcPr>
+            <w:tcW w:w="1384" w:type="dxa"/>
+          </w:tcPr>
+          <w:p>
+            <w:pPr>
+              <w:jc w:val="center"/>
+              <w:rPr>
+                <w:rFonts w:ascii="TH Sarabun New" w:eastAsiaTheme="minorEastAsia" w:hAnsi="TH Sarabun New" w:cs="TH Sarabun New" w:hint="cs"/>
+                <w:sz w:val="32"/>
+                <w:szCs w:val="32"/>
+              </w:rPr>
+            </w:pPr>
+            <w:r>
+              <w:rPr>
+                <w:rFonts w:ascii="TH Sarabun New" w:eastAsiaTheme="minorEastAsia" w:hAnsi="TH Sarabun New" w:cs="TH Sarabun New"/>
+                <w:sz w:val="32"/>
+                <w:szCs w:val="32"/>
+              </w:rPr>
+              <w:t>5,12,0</w:t>
+            </w:r>
+          </w:p>
+        </w:tc>
+        <w:tc>
+          <w:tcPr>
+            <w:tcW w:w="2695" w:type="dxa"/>
+          </w:tcPr>
+          <w:p>
+            <w:pPr>
+              <w:jc w:val="center"/>
+              <w:rPr>
+                <w:rFonts w:ascii="TH Sarabun New" w:eastAsiaTheme="minorEastAsia" w:hAnsi="TH Sarabun New" w:cs="TH Sarabun New" w:hint="cs"/>
+                <w:sz w:val="32"/>
+                <w:szCs w:val="32"/>
+              </w:rPr>
+            </w:pPr>
+            <w:r>
+              <w:rPr>
+                <w:rFonts w:ascii="TH Sarabun New" w:eastAsiaTheme="minorEastAsia" w:hAnsi="TH Sarabun New" w:cs="TH Sarabun New"/>
+                <w:sz w:val="32"/>
+                <w:szCs w:val="32"/>
+              </w:rPr>
+              <w:t>9 0</w:t>
+            </w:r>
+          </w:p>
+        </w:tc>
+      </w:tr>
+      <w:tr>
+        <w:tc>
+          <w:tcPr>
+            <w:tcW w:w="1069" w:type="dxa"/>
+          </w:tcPr>
+          <w:p>
+            <w:pPr>
+              <w:jc w:val="center"/>
+              <w:rPr>
+                <w:rFonts w:ascii="TH Sarabun New" w:eastAsiaTheme="minorEastAsia" w:hAnsi="TH Sarabun New" w:cs="TH Sarabun New" w:hint="cs"/>
+                <w:sz w:val="32"/>
+                <w:szCs w:val="32"/>
+              </w:rPr>
+            </w:pPr>
+            <w:r>
+              <w:rPr>
+                <w:rFonts w:ascii="TH Sarabun New" w:eastAsiaTheme="minorEastAsia" w:hAnsi="TH Sarabun New" w:cs="TH Sarabun New"/>
+                <w:sz w:val="32"/>
+                <w:szCs w:val="32"/>
+              </w:rPr>
+              <w:t>5</w:t>
+            </w:r>
+          </w:p>
+        </w:tc>
+        <w:tc>
+          <w:tcPr>
+            <w:tcW w:w="964" w:type="dxa"/>
+          </w:tcPr>
+          <w:p>
+            <w:pPr>
+              <w:jc w:val="center"/>
+              <w:rPr>
+                <w:rFonts w:ascii="TH Sarabun New" w:eastAsiaTheme="minorEastAsia" w:hAnsi="TH Sarabun New" w:cs="TH Sarabun New" w:hint="cs"/>
+                <w:sz w:val="32"/>
+                <w:szCs w:val="32"/>
+              </w:rPr>
+            </w:pPr>
+            <w:r>
+              <w:rPr>
+                <w:rFonts w:ascii="TH Sarabun New" w:eastAsiaTheme="minorEastAsia" w:hAnsi="TH Sarabun New" w:cs="TH Sarabun New"/>
+                <w:sz w:val="32"/>
+                <w:szCs w:val="32"/>
+              </w:rPr>
+              <w:t>18</w:t>
+            </w:r>
+          </w:p>
+        </w:tc>
+        <w:tc>
+          <w:tcPr>
+            <w:tcW w:w="811" w:type="dxa"/>
+          </w:tcPr>
+          <w:p>
+            <w:pPr>
+              <w:jc w:val="center"/>
+              <w:rPr>
+                <w:rFonts w:ascii="TH Sarabun New" w:eastAsiaTheme="minorEastAsia" w:hAnsi="TH Sarabun New" w:cs="TH Sarabun New" w:hint="cs"/>
+                <w:sz w:val="32"/>
+                <w:szCs w:val="32"/>
+              </w:rPr>
+            </w:pPr>
+            <w:r>
+              <w:rPr>
+                <w:rFonts w:ascii="TH Sarabun New" w:eastAsiaTheme="minorEastAsia" w:hAnsi="TH Sarabun New" w:cs="TH Sarabun New"/>
+                <w:sz w:val="32"/>
+                <w:szCs w:val="32"/>
+              </w:rPr>
+              <w:t>6</w:t>
+            </w:r>
+          </w:p>
+        </w:tc>
+        <w:tc>
+          <w:tcPr>
+            <w:tcW w:w="2427" w:type="dxa"/>
+          </w:tcPr>
+          <w:p>
+            <w:pPr>
+              <w:jc w:val="center"/>
+              <w:rPr>
+                <w:rFonts w:ascii="TH Sarabun New" w:eastAsiaTheme="minorEastAsia" w:hAnsi="TH Sarabun New" w:cs="TH Sarabun New" w:hint="cs"/>
+                <w:sz w:val="32"/>
+                <w:szCs w:val="32"/>
+              </w:rPr>
+            </w:pPr>
+            <w:r>
+              <w:rPr>
+                <w:rFonts w:ascii="TH Sarabun New" w:eastAsiaTheme="minorEastAsia" w:hAnsi="TH Sarabun New" w:cs="TH Sarabun New"/>
+                <w:sz w:val="32"/>
+                <w:szCs w:val="32"/>
+              </w:rPr>
+              <w:t>20 (2,6,9)</w:t>
+            </w:r>
+          </w:p>
+        </w:tc>
+        <w:tc>
+          <w:tcPr>
+            <w:tcW w:w="1384" w:type="dxa"/>
+          </w:tcPr>
+          <w:p>
+            <w:pPr>
+              <w:jc w:val="center"/>
+              <w:rPr>
+                <w:rFonts w:ascii="TH Sarabun New" w:eastAsiaTheme="minorEastAsia" w:hAnsi="TH Sarabun New" w:cs="TH Sarabun New" w:hint="cs"/>
+                <w:sz w:val="32"/>
+                <w:szCs w:val="32"/>
+              </w:rPr>
+            </w:pPr>
+            <w:r>
+              <w:rPr>
+                <w:rFonts w:ascii="TH Sarabun New" w:eastAsiaTheme="minorEastAsia" w:hAnsi="TH Sarabun New" w:cs="TH Sarabun New"/>
+                <w:sz w:val="32"/>
+                <w:szCs w:val="32"/>
+              </w:rPr>
+              <w:t>5,12,7</w:t>
+            </w:r>
+          </w:p>
+        </w:tc>
+        <w:tc>
+          <w:tcPr>
+            <w:tcW w:w="2695" w:type="dxa"/>
+          </w:tcPr>
+          <w:p>
+            <w:pPr>
+              <w:jc w:val="center"/>
+              <w:rPr>
+                <w:rFonts w:ascii="TH Sarabun New" w:eastAsiaTheme="minorEastAsia" w:hAnsi="TH Sarabun New" w:cs="TH Sarabun New" w:hint="cs"/>
+                <w:sz w:val="32"/>
+                <w:szCs w:val="32"/>
+              </w:rPr>
+            </w:pPr>
+            <w:r>
+              <w:rPr>
+                <w:rFonts w:ascii="TH Sarabun New" w:eastAsiaTheme="minorEastAsia" w:hAnsi="TH Sarabun New" w:cs="TH Sarabun New"/>
+                <w:sz w:val="32"/>
+                <w:szCs w:val="32"/>
+              </w:rPr>
+              <w:t>2 5</w:t>
+            </w:r>
+          </w:p>
+        </w:tc>
+      </w:tr>
+      <w:tr>
+        <w:tc>
+          <w:tcPr>
+            <w:tcW w:w="1069" w:type="dxa"/>
+          </w:tcPr>
+          <w:p>
+            <w:pPr>
+              <w:jc w:val="center"/>
+              <w:rPr>
+                <w:rFonts w:ascii="TH Sarabun New" w:eastAsiaTheme="minorEastAsia" w:hAnsi="TH Sarabun New" w:cs="TH Sarabun New" w:hint="cs"/>
+                <w:sz w:val="32"/>
+                <w:szCs w:val="32"/>
+              </w:rPr>
+            </w:pPr>
+            <w:r>
+              <w:rPr>
+                <w:rFonts w:ascii="TH Sarabun New" w:eastAsiaTheme="minorEastAsia" w:hAnsi="TH Sarabun New" w:cs="TH Sarabun New"/>
+                <w:sz w:val="32"/>
+                <w:szCs w:val="32"/>
+              </w:rPr>
+              <w:t>6</w:t>
+            </w:r>
+          </w:p>
+        </w:tc>
+        <w:tc>
+          <w:tcPr>
+            <w:tcW w:w="964" w:type="dxa"/>
+          </w:tcPr>
+          <w:p>
+            <w:pPr>
+              <w:jc w:val="center"/>
+              <w:rPr>
+                <w:rFonts w:ascii="TH Sarabun New" w:eastAsiaTheme="minorEastAsia" w:hAnsi="TH Sarabun New" w:cs="TH Sarabun New" w:hint="cs"/>
+                <w:sz w:val="32"/>
+                <w:szCs w:val="32"/>
+              </w:rPr>
+            </w:pPr>
+            <w:r>
+              <w:rPr>
+                <w:rFonts w:ascii="TH Sarabun New" w:eastAsiaTheme="minorEastAsia" w:hAnsi="TH Sarabun New" w:cs="TH Sarabun New"/>
+                <w:sz w:val="32"/>
+                <w:szCs w:val="32"/>
+              </w:rPr>
+              <w:t>28</w:t>
+            </w:r>
+          </w:p>
+        </w:tc>
+        <w:tc>
+          <w:tcPr>
+            <w:tcW w:w="811" w:type="dxa"/>
+          </w:tcPr>
+          <w:p>
+            <w:pPr>
+              <w:jc w:val="center"/>
+              <w:rPr>
+                <w:rFonts w:ascii="TH Sarabun New" w:eastAsiaTheme="minorEastAsia" w:hAnsi="TH Sarabun New" w:cs="TH Sarabun New" w:hint="cs"/>
+                <w:sz w:val="32"/>
+                <w:szCs w:val="32"/>
+              </w:rPr>
+            </w:pPr>
+            <w:r>
+              <w:rPr>
+                <w:rFonts w:ascii="TH Sarabun New" w:eastAsiaTheme="minorEastAsia" w:hAnsi="TH Sarabun New" w:cs="TH Sarabun New"/>
+                <w:sz w:val="32"/>
+                <w:szCs w:val="32"/>
+              </w:rPr>
+              <w:t>3</w:t>
+            </w:r>
+          </w:p>
+        </w:tc>
+        <w:tc>
+          <w:tcPr>
+            <w:tcW w:w="2427" w:type="dxa"/>
+          </w:tcPr>
+          <w:p>
+            <w:pPr>
+              <w:jc w:val="center"/>
+              <w:rPr>
+                <w:rFonts w:ascii="TH Sarabun New" w:eastAsiaTheme="minorEastAsia" w:hAnsi="TH Sarabun New" w:cs="TH Sarabun New" w:hint="cs"/>
+                <w:sz w:val="32"/>
+                <w:szCs w:val="32"/>
+              </w:rPr>
+            </w:pPr>
+            <w:r>
+              <w:rPr>
+                <w:rFonts w:ascii="TH Sarabun New" w:eastAsiaTheme="minorEastAsia" w:hAnsi="TH Sarabun New" w:cs="TH Sarabun New"/>
+                <w:sz w:val="32"/>
+                <w:szCs w:val="32"/>
+              </w:rPr>
+              <w:t>30 (4)</w:t>
+            </w:r>
+          </w:p>
+        </w:tc>
+        <w:tc>
+          <w:tcPr>
+            <w:tcW w:w="1384" w:type="dxa"/>
+          </w:tcPr>
+          <w:p>
+            <w:pPr>
+              <w:jc w:val="center"/>
+              <w:rPr>
+                <w:rFonts w:ascii="TH Sarabun New" w:eastAsiaTheme="minorEastAsia" w:hAnsi="TH Sarabun New" w:cs="TH Sarabun New" w:hint="cs"/>
+                <w:sz w:val="32"/>
+                <w:szCs w:val="32"/>
+              </w:rPr>
+            </w:pPr>
+            <w:r>
+              <w:rPr>
+                <w:rFonts w:ascii="TH Sarabun New" w:eastAsiaTheme="minorEastAsia" w:hAnsi="TH Sarabun New" w:cs="TH Sarabun New"/>
+                <w:sz w:val="32"/>
+                <w:szCs w:val="32"/>
+              </w:rPr>
+              <w:t>0</w:t>
+            </w:r>
+          </w:p>
+        </w:tc>
+        <w:tc>
+          <w:tcPr>
+            <w:tcW w:w="2695" w:type="dxa"/>
+          </w:tcPr>
+          <w:p>
+            <w:pPr>
+              <w:jc w:val="center"/>
+              <w:rPr>
+                <w:rFonts w:ascii="TH Sarabun New" w:eastAsiaTheme="minorEastAsia" w:hAnsi="TH Sarabun New" w:cs="TH Sarabun New" w:hint="cs"/>
+                <w:sz w:val="32"/>
+                <w:szCs w:val="32"/>
+              </w:rPr>
+            </w:pPr>
+            <w:r>
+              <w:rPr>
+                <w:rFonts w:ascii="TH Sarabun New" w:eastAsiaTheme="minorEastAsia" w:hAnsi="TH Sarabun New" w:cs="TH Sarabun New"/>
+                <w:sz w:val="32"/>
+                <w:szCs w:val="32"/>
+              </w:rPr>
+              <w:t>4 0</w:t>
+            </w:r>
+          </w:p>
+        </w:tc>
+      </w:tr>
+      <w:tr>
+        <w:tc>
+          <w:tcPr>
+            <w:tcW w:w="1069" w:type="dxa"/>
+          </w:tcPr>
+          <w:p>
+            <w:pPr>
+              <w:jc w:val="center"/>
+              <w:rPr>
+                <w:rFonts w:ascii="TH Sarabun New" w:eastAsiaTheme="minorEastAsia" w:hAnsi="TH Sarabun New" w:cs="TH Sarabun New" w:hint="cs"/>
+                <w:sz w:val="32"/>
+                <w:szCs w:val="32"/>
+              </w:rPr>
+            </w:pPr>
+            <w:r>
+              <w:rPr>
+                <w:rFonts w:ascii="TH Sarabun New" w:eastAsiaTheme="minorEastAsia" w:hAnsi="TH Sarabun New" w:cs="TH Sarabun New"/>
+                <w:sz w:val="32"/>
+                <w:szCs w:val="32"/>
+              </w:rPr>
+              <w:t>7</w:t>
+            </w:r>
+          </w:p>
+        </w:tc>
+        <w:tc>
+          <w:tcPr>
+            <w:tcW w:w="964" w:type="dxa"/>
+          </w:tcPr>
+          <w:p>
+            <w:pPr>
+              <w:jc w:val="center"/>
+              <w:rPr>
+                <w:rFonts w:ascii="TH Sarabun New" w:eastAsiaTheme="minorEastAsia" w:hAnsi="TH Sarabun New" w:cs="TH Sarabun New" w:hint="cs"/>
+                <w:sz w:val="32"/>
+                <w:szCs w:val="32"/>
+              </w:rPr>
+            </w:pPr>
+            <w:r>
+              <w:rPr>
+                <w:rFonts w:ascii="TH Sarabun New" w:eastAsiaTheme="minorEastAsia" w:hAnsi="TH Sarabun New" w:cs="TH Sarabun New"/>
+                <w:sz w:val="32"/>
+                <w:szCs w:val="32"/>
+              </w:rPr>
+              <w:t>23</w:t>
+            </w:r>
+          </w:p>
+        </w:tc>
+        <w:tc>
+          <w:tcPr>
+            <w:tcW w:w="811" w:type="dxa"/>
+          </w:tcPr>
+          <w:p>
+            <w:pPr>
+              <w:jc w:val="center"/>
+              <w:rPr>
+                <w:rFonts w:ascii="TH Sarabun New" w:eastAsiaTheme="minorEastAsia" w:hAnsi="TH Sarabun New" w:cs="TH Sarabun New" w:hint="cs"/>
+                <w:sz w:val="32"/>
+                <w:szCs w:val="32"/>
+              </w:rPr>
+            </w:pPr>
+            <w:r>
+              <w:rPr>
+                <w:rFonts w:ascii="TH Sarabun New" w:eastAsiaTheme="minorEastAsia" w:hAnsi="TH Sarabun New" w:cs="TH Sarabun New"/>
+                <w:sz w:val="32"/>
+                <w:szCs w:val="32"/>
+              </w:rPr>
+              <w:t>7</w:t>
+            </w:r>
+          </w:p>
+        </w:tc>
+        <w:tc>
+          <w:tcPr>
+            <w:tcW w:w="2427" w:type="dxa"/>
+          </w:tcPr>
+          <w:p>
+            <w:pPr>
+              <w:jc w:val="center"/>
+              <w:rPr>
+                <w:rFonts w:ascii="TH Sarabun New" w:eastAsiaTheme="minorEastAsia" w:hAnsi="TH Sarabun New" w:cs="TH Sarabun New" w:hint="cs"/>
+                <w:sz w:val="32"/>
+                <w:szCs w:val="32"/>
+              </w:rPr>
+            </w:pPr>
+            <w:r>
+              <w:rPr>
+                <w:rFonts w:ascii="TH Sarabun New" w:eastAsiaTheme="minorEastAsia" w:hAnsi="TH Sarabun New" w:cs="TH Sarabun New"/>
+                <w:sz w:val="32"/>
+                <w:szCs w:val="32"/>
+              </w:rPr>
+              <w:t>23 (10)</w:t>
+            </w:r>
+          </w:p>
+        </w:tc>
+        <w:tc>
+          <w:tcPr>
+            <w:tcW w:w="1384" w:type="dxa"/>
+          </w:tcPr>
+          <w:p>
+            <w:pPr>
+              <w:jc w:val="center"/>
+              <w:rPr>
+                <w:rFonts w:ascii="TH Sarabun New" w:eastAsiaTheme="minorEastAsia" w:hAnsi="TH Sarabun New" w:cs="TH Sarabun New" w:hint="cs"/>
+                <w:sz w:val="32"/>
+                <w:szCs w:val="32"/>
+              </w:rPr>
+            </w:pPr>
+            <w:r>
+              <w:rPr>
+                <w:rFonts w:ascii="TH Sarabun New" w:eastAsiaTheme="minorEastAsia" w:hAnsi="TH Sarabun New" w:cs="TH Sarabun New"/>
+                <w:sz w:val="32"/>
+                <w:szCs w:val="32"/>
+              </w:rPr>
+              <w:t>0</w:t>
+            </w:r>
+          </w:p>
+        </w:tc>
+        <w:tc>
+          <w:tcPr>
+            <w:tcW w:w="2695" w:type="dxa"/>
+          </w:tcPr>
+          <w:p>
+            <w:pPr>
+              <w:jc w:val="center"/>
+              <w:rPr>
+                <w:rFonts w:ascii="TH Sarabun New" w:eastAsiaTheme="minorEastAsia" w:hAnsi="TH Sarabun New" w:cs="TH Sarabun New" w:hint="cs"/>
+                <w:sz w:val="32"/>
+                <w:szCs w:val="32"/>
+              </w:rPr>
+            </w:pPr>
+            <w:r>
+              <w:rPr>
+                <w:rFonts w:ascii="TH Sarabun New" w:eastAsiaTheme="minorEastAsia" w:hAnsi="TH Sarabun New" w:cs="TH Sarabun New"/>
+                <w:sz w:val="32"/>
+                <w:szCs w:val="32"/>
+              </w:rPr>
+              <w:t>10 0</w:t>
+            </w:r>
+          </w:p>
+        </w:tc>
+      </w:tr>
+      <w:tr>
+        <w:tc>
+          <w:tcPr>
+            <w:tcW w:w="1069" w:type="dxa"/>
+          </w:tcPr>
+          <w:p>
+            <w:pPr>
+              <w:jc w:val="center"/>
+              <w:rPr>
+                <w:rFonts w:ascii="TH Sarabun New" w:eastAsiaTheme="minorEastAsia" w:hAnsi="TH Sarabun New" w:cs="TH Sarabun New"/>
+                <w:sz w:val="32"/>
+                <w:szCs w:val="32"/>
+              </w:rPr>
+            </w:pPr>
+            <w:r>
+              <w:rPr>
+                <w:rFonts w:ascii="TH Sarabun New" w:eastAsiaTheme="minorEastAsia" w:hAnsi="TH Sarabun New" w:cs="TH Sarabun New"/>
+                <w:sz w:val="32"/>
+                <w:szCs w:val="32"/>
+              </w:rPr>
+              <w:t>8</w:t>
+            </w:r>
+          </w:p>
+        </w:tc>
+        <w:tc>
+          <w:tcPr>
+            <w:tcW w:w="964" w:type="dxa"/>
+          </w:tcPr>
+          <w:p>
+            <w:pPr>
+              <w:jc w:val="center"/>
+              <w:rPr>
+                <w:rFonts w:ascii="TH Sarabun New" w:eastAsiaTheme="minorEastAsia" w:hAnsi="TH Sarabun New" w:cs="TH Sarabun New" w:hint="cs"/>
+                <w:sz w:val="32"/>
+                <w:szCs w:val="32"/>
+              </w:rPr>
+            </w:pPr>
+            <w:r>
+              <w:rPr>
+                <w:rFonts w:ascii="TH Sarabun New" w:eastAsiaTheme="minorEastAsia" w:hAnsi="TH Sarabun New" w:cs="TH Sarabun New"/>
+                <w:sz w:val="32"/>
+                <w:szCs w:val="32"/>
+              </w:rPr>
+              <w:t>40</w:t>
+            </w:r>
+          </w:p>
+        </w:tc>
+        <w:tc>
+          <w:tcPr>
+            <w:tcW w:w="811" w:type="dxa"/>
+          </w:tcPr>
+          <w:p>
+            <w:pPr>
+              <w:jc w:val="center"/>
+              <w:rPr>
+                <w:rFonts w:ascii="TH Sarabun New" w:eastAsiaTheme="minorEastAsia" w:hAnsi="TH Sarabun New" w:cs="TH Sarabun New" w:hint="cs"/>
+                <w:sz w:val="32"/>
+                <w:szCs w:val="32"/>
+              </w:rPr>
+            </w:pPr>
+            <w:r>
+              <w:rPr>
+                <w:rFonts w:ascii="TH Sarabun New" w:eastAsiaTheme="minorEastAsia" w:hAnsi="TH Sarabun New" w:cs="TH Sarabun New"/>
+                <w:sz w:val="32"/>
+                <w:szCs w:val="32"/>
+              </w:rPr>
+              <w:t>3</w:t>
+            </w:r>
+          </w:p>
+        </w:tc>
+        <w:tc>
+          <w:tcPr>
+            <w:tcW w:w="2427" w:type="dxa"/>
+          </w:tcPr>
+          <w:p>
+            <w:pPr>
+              <w:jc w:val="center"/>
+              <w:rPr>
+                <w:rFonts w:ascii="TH Sarabun New" w:eastAsiaTheme="minorEastAsia" w:hAnsi="TH Sarabun New" w:cs="TH Sarabun New" w:hint="cs"/>
+                <w:sz w:val="32"/>
+                <w:szCs w:val="32"/>
+              </w:rPr>
+            </w:pPr>
+            <w:r>
+              <w:rPr>
+                <w:rFonts w:ascii="TH Sarabun New" w:eastAsiaTheme="minorEastAsia" w:hAnsi="TH Sarabun New" w:cs="TH Sarabun New"/>
+                <w:sz w:val="32"/>
+                <w:szCs w:val="32"/>
+              </w:rPr>
+              <w:t>-</w:t>
+            </w:r>
+          </w:p>
+        </w:tc>
+        <w:tc>
+          <w:tcPr>
+            <w:tcW w:w="1384" w:type="dxa"/>
+          </w:tcPr>
+          <w:p>
+            <w:pPr>
+              <w:jc w:val="center"/>
+              <w:rPr>
+                <w:rFonts w:ascii="TH Sarabun New" w:eastAsiaTheme="minorEastAsia" w:hAnsi="TH Sarabun New" w:cs="TH Sarabun New" w:hint="cs"/>
+                <w:sz w:val="32"/>
+                <w:szCs w:val="32"/>
+              </w:rPr>
+            </w:pPr>
+            <w:r>
+              <w:rPr>
+                <w:rFonts w:ascii="TH Sarabun New" w:eastAsiaTheme="minorEastAsia" w:hAnsi="TH Sarabun New" w:cs="TH Sarabun New"/>
+                <w:sz w:val="32"/>
+                <w:szCs w:val="32"/>
+              </w:rPr>
+              <w:t>-</w:t>
+            </w:r>
+          </w:p>
+        </w:tc>
+        <w:tc>
+          <w:tcPr>
+            <w:tcW w:w="2695" w:type="dxa"/>
+          </w:tcPr>
+          <w:p>
+            <w:pPr>
+              <w:jc w:val="center"/>
+              <w:rPr>
+                <w:rFonts w:ascii="TH Sarabun New" w:eastAsiaTheme="minorEastAsia" w:hAnsi="TH Sarabun New" w:cs="TH Sarabun New" w:hint="cs"/>
+                <w:sz w:val="32"/>
+                <w:szCs w:val="32"/>
+              </w:rPr>
+            </w:pPr>
+            <w:r>
+              <w:rPr>
+                <w:rFonts w:ascii="TH Sarabun New" w:eastAsiaTheme="minorEastAsia" w:hAnsi="TH Sarabun New" w:cs="TH Sarabun New"/>
+                <w:sz w:val="32"/>
+                <w:szCs w:val="32"/>
+              </w:rPr>
+              <w:t>-1</w:t>
+            </w:r>
+          </w:p>
+        </w:tc>
+      </w:tr>
+      <w:tr>
+        <w:tc>
+          <w:tcPr>
+            <w:tcW w:w="1069" w:type="dxa"/>
+          </w:tcPr>
+          <w:p>
+            <w:pPr>
+              <w:jc w:val="center"/>
+              <w:rPr>
+                <w:rFonts w:ascii="TH Sarabun New" w:eastAsiaTheme="minorEastAsia" w:hAnsi="TH Sarabun New" w:cs="TH Sarabun New"/>
+                <w:sz w:val="32"/>
+                <w:szCs w:val="32"/>
+              </w:rPr>
+            </w:pPr>
+            <w:r>
+              <w:rPr>
+                <w:rFonts w:ascii="TH Sarabun New" w:eastAsiaTheme="minorEastAsia" w:hAnsi="TH Sarabun New" w:cs="TH Sarabun New"/>
+                <w:sz w:val="32"/>
+                <w:szCs w:val="32"/>
+              </w:rPr>
+              <w:t>9</w:t>
+            </w:r>
+          </w:p>
+        </w:tc>
+        <w:tc>
+          <w:tcPr>
+            <w:tcW w:w="964" w:type="dxa"/>
+          </w:tcPr>
+          <w:p>
+            <w:pPr>
+              <w:jc w:val="center"/>
+              <w:rPr>
+                <w:rFonts w:ascii="TH Sarabun New" w:eastAsiaTheme="minorEastAsia" w:hAnsi="TH Sarabun New" w:cs="TH Sarabun New" w:hint="cs"/>
+                <w:sz w:val="32"/>
+                <w:szCs w:val="32"/>
+              </w:rPr>
+            </w:pPr>
+            <w:r>
+              <w:rPr>
+                <w:rFonts w:ascii="TH Sarabun New" w:eastAsiaTheme="minorEastAsia" w:hAnsi="TH Sarabun New" w:cs="TH Sarabun New"/>
+                <w:sz w:val="32"/>
+                <w:szCs w:val="32"/>
+              </w:rPr>
+              <w:t>15</w:t>
+            </w:r>
+          </w:p>
+        </w:tc>
+        <w:tc>
+          <w:tcPr>
+            <w:tcW w:w="811" w:type="dxa"/>
+          </w:tcPr>
+          <w:p>
+            <w:pPr>
+              <w:jc w:val="center"/>
+              <w:rPr>
+                <w:rFonts w:ascii="TH Sarabun New" w:eastAsiaTheme="minorEastAsia" w:hAnsi="TH Sarabun New" w:cs="TH Sarabun New" w:hint="cs"/>
+                <w:sz w:val="32"/>
+                <w:szCs w:val="32"/>
+              </w:rPr>
+            </w:pPr>
+            <w:r>
+              <w:rPr>
+                <w:rFonts w:ascii="TH Sarabun New" w:eastAsiaTheme="minorEastAsia" w:hAnsi="TH Sarabun New" w:cs="TH Sarabun New"/>
+                <w:sz w:val="32"/>
+                <w:szCs w:val="32"/>
+              </w:rPr>
+              <w:t>5</w:t>
+            </w:r>
+          </w:p>
+        </w:tc>
+        <w:tc>
+          <w:tcPr>
+            <w:tcW w:w="2427" w:type="dxa"/>
+          </w:tcPr>
+          <w:p>
+            <w:pPr>
+              <w:jc w:val="center"/>
+              <w:rPr>
+                <w:rFonts w:ascii="TH Sarabun New" w:eastAsiaTheme="minorEastAsia" w:hAnsi="TH Sarabun New" w:cs="TH Sarabun New" w:hint="cs"/>
+                <w:sz w:val="32"/>
+                <w:szCs w:val="32"/>
+              </w:rPr>
+            </w:pPr>
+            <w:r>
+              <w:rPr>
+                <w:rFonts w:ascii="TH Sarabun New" w:eastAsiaTheme="minorEastAsia" w:hAnsi="TH Sarabun New" w:cs="TH Sarabun New"/>
+                <w:sz w:val="32"/>
+                <w:szCs w:val="32"/>
+              </w:rPr>
+              <w:t>15 (5)</w:t>
+            </w:r>
+          </w:p>
+        </w:tc>
+        <w:tc>
+          <w:tcPr>
+            <w:tcW w:w="1384" w:type="dxa"/>
+          </w:tcPr>
+          <w:p>
+            <w:pPr>
+              <w:jc w:val="center"/>
+              <w:rPr>
+                <w:rFonts w:ascii="TH Sarabun New" w:eastAsiaTheme="minorEastAsia" w:hAnsi="TH Sarabun New" w:cs="TH Sarabun New" w:hint="cs"/>
+                <w:sz w:val="32"/>
+                <w:szCs w:val="32"/>
+              </w:rPr>
+            </w:pPr>
+            <w:r>
+              <w:rPr>
+                <w:rFonts w:ascii="TH Sarabun New" w:eastAsiaTheme="minorEastAsia" w:hAnsi="TH Sarabun New" w:cs="TH Sarabun New"/>
+                <w:sz w:val="32"/>
+                <w:szCs w:val="32"/>
+              </w:rPr>
+              <w:t>0</w:t>
+            </w:r>
+          </w:p>
+        </w:tc>
+        <w:tc>
+          <w:tcPr>
+            <w:tcW w:w="2695" w:type="dxa"/>
+          </w:tcPr>
+          <w:p>
+            <w:pPr>
+              <w:jc w:val="center"/>
+              <w:rPr>
+                <w:rFonts w:ascii="TH Sarabun New" w:eastAsiaTheme="minorEastAsia" w:hAnsi="TH Sarabun New" w:cs="TH Sarabun New" w:hint="cs"/>
+                <w:sz w:val="32"/>
+                <w:szCs w:val="32"/>
+              </w:rPr>
+            </w:pPr>
+            <w:r>
+              <w:rPr>
+                <w:rFonts w:ascii="TH Sarabun New" w:eastAsiaTheme="minorEastAsia" w:hAnsi="TH Sarabun New" w:cs="TH Sarabun New"/>
+                <w:sz w:val="32"/>
+                <w:szCs w:val="32"/>
+              </w:rPr>
+              <w:t>5 0</w:t>
+            </w:r>
+          </w:p>
+        </w:tc>
+      </w:tr>
+      <w:tr>
+        <w:tc>
+          <w:tcPr>
+            <w:tcW w:w="1069" w:type="dxa"/>
+          </w:tcPr>
+          <w:p>
+            <w:pPr>
+              <w:jc w:val="center"/>
+              <w:rPr>
+                <w:rFonts w:ascii="TH Sarabun New" w:eastAsiaTheme="minorEastAsia" w:hAnsi="TH Sarabun New" w:cs="TH Sarabun New"/>
+                <w:sz w:val="32"/>
+                <w:szCs w:val="32"/>
+              </w:rPr>
+            </w:pPr>
+            <w:r>
+              <w:rPr>
+                <w:rFonts w:ascii="TH Sarabun New" w:eastAsiaTheme="minorEastAsia" w:hAnsi="TH Sarabun New" w:cs="TH Sarabun New"/>
+                <w:sz w:val="32"/>
+                <w:szCs w:val="32"/>
+              </w:rPr>
+              <w:t>10</w:t>
+            </w:r>
+          </w:p>
+        </w:tc>
+        <w:tc>
+          <w:tcPr>
+            <w:tcW w:w="964" w:type="dxa"/>
+          </w:tcPr>
+          <w:p>
+            <w:pPr>
+              <w:jc w:val="center"/>
+              <w:rPr>
+                <w:rFonts w:ascii="TH Sarabun New" w:eastAsiaTheme="minorEastAsia" w:hAnsi="TH Sarabun New" w:cs="TH Sarabun New" w:hint="cs"/>
+                <w:sz w:val="32"/>
+                <w:szCs w:val="32"/>
+              </w:rPr>
+            </w:pPr>
+            <w:r>
+              <w:rPr>
+                <w:rFonts w:ascii="TH Sarabun New" w:eastAsiaTheme="minorEastAsia" w:hAnsi="TH Sarabun New" w:cs="TH Sarabun New"/>
+                <w:sz w:val="32"/>
+                <w:szCs w:val="32"/>
+              </w:rPr>
+              <w:t>18</w:t>
+            </w:r>
+          </w:p>
+        </w:tc>
+        <w:tc>
+          <w:tcPr>
+            <w:tcW w:w="811" w:type="dxa"/>
+          </w:tcPr>
+          <w:p>
+            <w:pPr>
+              <w:jc w:val="center"/>
+              <w:rPr>
+                <w:rFonts w:ascii="TH Sarabun New" w:eastAsiaTheme="minorEastAsia" w:hAnsi="TH Sarabun New" w:cs="TH Sarabun New" w:hint="cs"/>
+                <w:sz w:val="32"/>
+                <w:szCs w:val="32"/>
+              </w:rPr>
+            </w:pPr>
+            <w:r>
+              <w:rPr>
+                <w:rFonts w:ascii="TH Sarabun New" w:eastAsiaTheme="minorEastAsia" w:hAnsi="TH Sarabun New" w:cs="TH Sarabun New"/>
+                <w:sz w:val="32"/>
+                <w:szCs w:val="32"/>
+              </w:rPr>
+              <w:t>4</w:t>
+            </w:r>
+          </w:p>
+        </w:tc>
+        <w:tc>
+          <w:tcPr>
+            <w:tcW w:w="2427" w:type="dxa"/>
+          </w:tcPr>
+          <w:p>
+            <w:pPr>
+              <w:jc w:val="center"/>
+              <w:rPr>
+                <w:rFonts w:ascii="TH Sarabun New" w:eastAsiaTheme="minorEastAsia" w:hAnsi="TH Sarabun New" w:cs="TH Sarabun New" w:hint="cs"/>
+                <w:sz w:val="32"/>
+                <w:szCs w:val="32"/>
+              </w:rPr>
+            </w:pPr>
+            <w:r>
+              <w:rPr>
+                <w:rFonts w:ascii="TH Sarabun New" w:eastAsiaTheme="minorEastAsia" w:hAnsi="TH Sarabun New" w:cs="TH Sarabun New"/>
+                <w:sz w:val="32"/>
+                <w:szCs w:val="32"/>
+              </w:rPr>
+              <w:t>20 (2,6,9)</w:t>
+            </w:r>
+          </w:p>
+        </w:tc>
+        <w:tc>
+          <w:tcPr>
+            <w:tcW w:w="1384" w:type="dxa"/>
+          </w:tcPr>
+          <w:p>
+            <w:pPr>
+              <w:jc w:val="center"/>
+              <w:rPr>
+                <w:rFonts w:ascii="TH Sarabun New" w:eastAsiaTheme="minorEastAsia" w:hAnsi="TH Sarabun New" w:cs="TH Sarabun New" w:hint="cs"/>
+                <w:sz w:val="32"/>
+                <w:szCs w:val="32"/>
+              </w:rPr>
+            </w:pPr>
+            <w:r>
+              <w:rPr>
+                <w:rFonts w:ascii="TH Sarabun New" w:eastAsiaTheme="minorEastAsia" w:hAnsi="TH Sarabun New" w:cs="TH Sarabun New"/>
+                <w:sz w:val="32"/>
+                <w:szCs w:val="32"/>
+              </w:rPr>
+              <w:t>11,12,7</w:t>
+            </w:r>
+          </w:p>
+        </w:tc>
+        <w:tc>
+          <w:tcPr>
+            <w:tcW w:w="2695" w:type="dxa"/>
+          </w:tcPr>
+          <w:p>
+            <w:pPr>
+              <w:jc w:val="center"/>
+              <w:rPr>
+                <w:rFonts w:ascii="TH Sarabun New" w:eastAsiaTheme="minorEastAsia" w:hAnsi="TH Sarabun New" w:cs="TH Sarabun New" w:hint="cs"/>
+                <w:sz w:val="32"/>
+                <w:szCs w:val="32"/>
+              </w:rPr>
+            </w:pPr>
+            <w:r>
+              <w:rPr>
+                <w:rFonts w:ascii="TH Sarabun New" w:eastAsiaTheme="minorEastAsia" w:hAnsi="TH Sarabun New" w:cs="TH Sarabun New"/>
+                <w:sz w:val="32"/>
+                <w:szCs w:val="32"/>
+              </w:rPr>
+              <w:t>9 7</w:t>
+            </w:r>
+          </w:p>
+        </w:tc>
+      </w:tr>
+    </w:tbl>
     <w:p>
       <w:pPr>
         <w:rPr>

</xml_diff>